<commit_message>
Updating final report. Added enum stuff, and fixed some compile-errors.
</commit_message>
<xml_diff>
--- a/final report.docx
+++ b/final report.docx
@@ -13554,7 +13554,28 @@
                 <w:color w:val="00B0F0"/>
                 <w:lang w:val="en-GB"/>
               </w:rPr>
-              <w:t>// Base</w:t>
+              <w:t xml:space="preserve">// </w:t>
+            </w:r>
+            <w:r>
+              <w:rPr>
+                <w:color w:val="00B0F0"/>
+                <w:lang w:val="en-GB"/>
+              </w:rPr>
+              <w:t>“</w:t>
+            </w:r>
+            <w:r>
+              <w:rPr>
+                <w:color w:val="00B0F0"/>
+                <w:lang w:val="en-GB"/>
+              </w:rPr>
+              <w:t>Base</w:t>
+            </w:r>
+            <w:r>
+              <w:rPr>
+                <w:color w:val="00B0F0"/>
+                <w:lang w:val="en-GB"/>
+              </w:rPr>
+              <w:t>”</w:t>
             </w:r>
           </w:p>
           <w:p>
@@ -13692,7 +13713,7 @@
           <w:i/>
           <w:lang w:val="en-GB"/>
         </w:rPr>
-        <w:t>z</w:t>
+        <w:t>pp::</w:t>
       </w:r>
       <w:r>
         <w:rPr>
@@ -13779,13 +13800,7 @@
               <w:rPr>
                 <w:lang w:val="en-GB"/>
               </w:rPr>
-              <w:t>class BaseTwo {</w:t>
-            </w:r>
-            <w:r>
-              <w:rPr>
-                <w:lang w:val="en-GB"/>
-              </w:rPr>
-              <w:t>};</w:t>
+              <w:t>class BaseTwo {};</w:t>
             </w:r>
           </w:p>
           <w:p>
@@ -13821,13 +13836,7 @@
               <w:rPr>
                 <w:lang w:val="en-GB"/>
               </w:rPr>
-              <w:t>class Test : public BaseOne {</w:t>
-            </w:r>
-            <w:r>
-              <w:rPr>
-                <w:lang w:val="en-GB"/>
-              </w:rPr>
-              <w:t>};</w:t>
+              <w:t>class Test : public BaseOne {};</w:t>
             </w:r>
           </w:p>
           <w:p>
@@ -13856,34 +13865,13 @@
             <w:pPr>
               <w:pStyle w:val="NoSpacing"/>
               <w:rPr>
-                <w:lang w:val="en-GB"/>
-              </w:rPr>
-            </w:pPr>
-            <w:r>
-              <w:rPr>
-                <w:lang w:val="en-GB"/>
-              </w:rPr>
-              <w:t xml:space="preserve">    Test test;</w:t>
-            </w:r>
-          </w:p>
-          <w:p>
-            <w:pPr>
-              <w:pStyle w:val="NoSpacing"/>
-              <w:rPr>
-                <w:lang w:val="en-GB"/>
-              </w:rPr>
-            </w:pPr>
-          </w:p>
-          <w:p>
-            <w:pPr>
-              <w:pStyle w:val="NoSpacing"/>
-              <w:rPr>
                 <w:color w:val="00B0F0"/>
                 <w:lang w:val="en-GB"/>
               </w:rPr>
             </w:pPr>
             <w:r>
               <w:rPr>
+                <w:color w:val="00B0F0"/>
                 <w:lang w:val="en-GB"/>
               </w:rPr>
               <w:t xml:space="preserve">    </w:t>
@@ -13909,27 +13897,109 @@
                 <w:color w:val="00B0F0"/>
                 <w:lang w:val="en-GB"/>
               </w:rPr>
-              <w:t xml:space="preserve">    // BaseTwo -&gt; BaseOne -&gt; Test</w:t>
-            </w:r>
-          </w:p>
-          <w:p>
-            <w:pPr>
-              <w:pStyle w:val="NoSpacing"/>
-              <w:rPr>
-                <w:lang w:val="en-GB"/>
-              </w:rPr>
-            </w:pPr>
-          </w:p>
-          <w:p>
-            <w:pPr>
-              <w:pStyle w:val="NoSpacing"/>
+              <w:t xml:space="preserve">    /</w:t>
+            </w:r>
+            <w:r>
               <w:rPr>
                 <w:color w:val="00B0F0"/>
                 <w:lang w:val="en-GB"/>
               </w:rPr>
-            </w:pPr>
-            <w:r>
-              <w:rPr>
+              <w:t>/ BaseTwo -&gt; BaseOne -&gt; Test</w:t>
+            </w:r>
+          </w:p>
+          <w:p>
+            <w:pPr>
+              <w:pStyle w:val="NoSpacing"/>
+              <w:rPr>
+                <w:lang w:val="en-GB"/>
+              </w:rPr>
+            </w:pPr>
+          </w:p>
+          <w:p>
+            <w:pPr>
+              <w:pStyle w:val="NoSpacing"/>
+              <w:rPr>
+                <w:lang w:val="en-GB"/>
+              </w:rPr>
+            </w:pPr>
+            <w:r>
+              <w:rPr>
+                <w:lang w:val="en-GB"/>
+              </w:rPr>
+              <w:t xml:space="preserve">    char const *str = </w:t>
+            </w:r>
+            <w:r>
+              <w:rPr>
+                <w:lang w:val="en-GB"/>
+              </w:rPr>
+              <w:t>pp::TypeInfo&lt;</w:t>
+            </w:r>
+          </w:p>
+          <w:p>
+            <w:pPr>
+              <w:pStyle w:val="NoSpacing"/>
+              <w:rPr>
+                <w:lang w:val="en-GB"/>
+              </w:rPr>
+            </w:pPr>
+            <w:r>
+              <w:rPr>
+                <w:lang w:val="en-GB"/>
+              </w:rPr>
+              <w:t xml:space="preserve">                          </w:t>
+            </w:r>
+            <w:r>
+              <w:rPr>
+                <w:lang w:val="en-GB"/>
+              </w:rPr>
+              <w:t>pp::TypeInfo&lt;pp::TypeInfo&lt;Test&gt;::base&gt;::base</w:t>
+            </w:r>
+          </w:p>
+          <w:p>
+            <w:pPr>
+              <w:pStyle w:val="NoSpacing"/>
+              <w:rPr>
+                <w:lang w:val="en-GB"/>
+              </w:rPr>
+            </w:pPr>
+            <w:r>
+              <w:rPr>
+                <w:lang w:val="en-GB"/>
+              </w:rPr>
+              <w:t xml:space="preserve">                      </w:t>
+            </w:r>
+            <w:r>
+              <w:rPr>
+                <w:lang w:val="en-GB"/>
+              </w:rPr>
+              <w:t>&gt;::name;</w:t>
+            </w:r>
+          </w:p>
+          <w:p>
+            <w:pPr>
+              <w:pStyle w:val="NoSpacing"/>
+              <w:rPr>
+                <w:lang w:val="en-GB"/>
+              </w:rPr>
+            </w:pPr>
+            <w:r>
+              <w:rPr>
+                <w:lang w:val="en-GB"/>
+              </w:rPr>
+              <w:tab/>
+            </w:r>
+          </w:p>
+          <w:p>
+            <w:pPr>
+              <w:pStyle w:val="NoSpacing"/>
+              <w:rPr>
+                <w:color w:val="00B0F0"/>
+                <w:lang w:val="en-GB"/>
+              </w:rPr>
+            </w:pPr>
+            <w:r>
+              <w:rPr>
+                <w:color w:val="00B0F0"/>
                 <w:lang w:val="en-GB"/>
               </w:rPr>
               <w:t xml:space="preserve">    </w:t>
@@ -13951,118 +14021,7 @@
             </w:pPr>
             <w:r>
               <w:rPr>
-                <w:lang w:val="en-GB"/>
-              </w:rPr>
-              <w:t xml:space="preserve">    std::cout &lt;&lt; </w:t>
-            </w:r>
-            <w:r>
-              <w:rPr>
-                <w:lang w:val="en-GB"/>
-              </w:rPr>
-              <w:t>pp::TypeInfo</w:t>
-            </w:r>
-            <w:r>
-              <w:rPr>
-                <w:lang w:val="en-GB"/>
-              </w:rPr>
-              <w:t>&lt;</w:t>
-            </w:r>
-          </w:p>
-          <w:p>
-            <w:pPr>
-              <w:pStyle w:val="NoSpacing"/>
-              <w:rPr>
-                <w:lang w:val="en-GB"/>
-              </w:rPr>
-            </w:pPr>
-            <w:r>
-              <w:rPr>
-                <w:lang w:val="en-GB"/>
-              </w:rPr>
-              <w:t xml:space="preserve">                    </w:t>
-            </w:r>
-            <w:r>
-              <w:rPr>
-                <w:lang w:val="en-GB"/>
-              </w:rPr>
-              <w:t>pp::TypeInfo&lt;</w:t>
-            </w:r>
-          </w:p>
-          <w:p>
-            <w:pPr>
-              <w:pStyle w:val="NoSpacing"/>
-              <w:rPr>
-                <w:lang w:val="en-GB"/>
-              </w:rPr>
-            </w:pPr>
-            <w:r>
-              <w:rPr>
-                <w:lang w:val="en-GB"/>
-              </w:rPr>
-              <w:t xml:space="preserve">                        </w:t>
-            </w:r>
-            <w:r>
-              <w:rPr>
-                <w:lang w:val="en-GB"/>
-              </w:rPr>
-              <w:t>pp::TypeInfo&lt;decltype(test)&gt;::base</w:t>
-            </w:r>
-          </w:p>
-          <w:p>
-            <w:pPr>
-              <w:pStyle w:val="NoSpacing"/>
-              <w:rPr>
-                <w:lang w:val="en-GB"/>
-              </w:rPr>
-            </w:pPr>
-            <w:r>
-              <w:rPr>
-                <w:lang w:val="en-GB"/>
-              </w:rPr>
-              <w:t xml:space="preserve">                    </w:t>
-            </w:r>
-            <w:r>
-              <w:rPr>
-                <w:lang w:val="en-GB"/>
-              </w:rPr>
-              <w:t>&gt;::base</w:t>
-            </w:r>
-          </w:p>
-          <w:p>
-            <w:pPr>
-              <w:pStyle w:val="NoSpacing"/>
-              <w:rPr>
-                <w:lang w:val="en-GB"/>
-              </w:rPr>
-            </w:pPr>
-            <w:r>
-              <w:rPr>
-                <w:lang w:val="en-GB"/>
-              </w:rPr>
-              <w:t xml:space="preserve">                 </w:t>
-            </w:r>
-            <w:r>
-              <w:rPr>
-                <w:lang w:val="en-GB"/>
-              </w:rPr>
-              <w:t xml:space="preserve">&gt;::name </w:t>
-            </w:r>
-            <w:r>
-              <w:rPr>
-                <w:lang w:val="en-GB"/>
-              </w:rPr>
-              <w:t xml:space="preserve">  </w:t>
-            </w:r>
-          </w:p>
-          <w:p>
-            <w:pPr>
-              <w:pStyle w:val="NoSpacing"/>
-              <w:rPr>
-                <w:lang w:val="en-GB"/>
-              </w:rPr>
-            </w:pPr>
-            <w:r>
-              <w:rPr>
+                <w:color w:val="00B0F0"/>
                 <w:lang w:val="en-GB"/>
               </w:rPr>
               <w:t xml:space="preserve">    </w:t>
@@ -14071,7 +14030,7 @@
               <w:rPr>
                 <w:lang w:val="en-GB"/>
               </w:rPr>
-              <w:t>&lt;&lt; std::endl;</w:t>
+              <w:t>std::cout &lt;&lt; str;</w:t>
             </w:r>
           </w:p>
           <w:p>
@@ -14212,15 +14171,7 @@
           <w:rFonts w:cs="Arial"/>
           <w:lang w:val="en-GB"/>
         </w:rPr>
-        <w:t xml:space="preserve"> The recursion </w:t>
-      </w:r>
-      <w:r>
-        <w:rPr>
-          <w:rFonts w:cs="Arial"/>
-          <w:lang w:val="en-GB"/>
-        </w:rPr>
-        <w:lastRenderedPageBreak/>
-        <w:t xml:space="preserve">stops when </w:t>
+        <w:t xml:space="preserve"> The recursion stops when </w:t>
       </w:r>
       <w:r>
         <w:rPr>
@@ -14300,6 +14251,7 @@
               <w:rPr>
                 <w:lang w:val="en-GB"/>
               </w:rPr>
+              <w:lastRenderedPageBreak/>
               <w:t>#include &lt;iostream&gt;</w:t>
             </w:r>
           </w:p>
@@ -14655,6 +14607,7 @@
           <w:i/>
           <w:lang w:val="en-GB"/>
         </w:rPr>
+        <w:lastRenderedPageBreak/>
         <w:t>Figure ??: Generate recursive templates</w:t>
       </w:r>
       <w:r>
@@ -15101,6 +15054,7 @@
           <w:rFonts w:cs="Arial"/>
           <w:lang w:val="en-GB"/>
         </w:rPr>
+        <w:lastRenderedPageBreak/>
         <w:t>The first parameter to pass to the function is the address of the variable you want to get information on. The second parameter is the member index you want to get information on.</w:t>
       </w:r>
     </w:p>
@@ -16435,6 +16389,7 @@
               <w:rPr>
                 <w:lang w:val="en-GB"/>
               </w:rPr>
+              <w:lastRenderedPageBreak/>
               <w:t xml:space="preserve">    bool b;</w:t>
             </w:r>
           </w:p>
@@ -17177,6 +17132,7 @@
               <w:rPr>
                 <w:lang w:val="en-GB"/>
               </w:rPr>
+              <w:lastRenderedPageBreak/>
               <w:t>public:</w:t>
             </w:r>
           </w:p>
@@ -17831,91 +17787,91 @@
               <w:rPr>
                 <w:lang w:val="en-GB"/>
               </w:rPr>
+              <w:t xml:space="preserve">            } break;</w:t>
+            </w:r>
+          </w:p>
+          <w:p>
+            <w:pPr>
+              <w:pStyle w:val="NoSpacing"/>
+              <w:rPr>
+                <w:lang w:val="en-GB"/>
+              </w:rPr>
+            </w:pPr>
+            <w:r>
+              <w:rPr>
+                <w:lang w:val="en-GB"/>
+              </w:rPr>
+              <w:t xml:space="preserve">        }</w:t>
+            </w:r>
+          </w:p>
+          <w:p>
+            <w:pPr>
+              <w:pStyle w:val="NoSpacing"/>
+              <w:rPr>
+                <w:lang w:val="en-GB"/>
+              </w:rPr>
+            </w:pPr>
+            <w:r>
+              <w:rPr>
+                <w:lang w:val="en-GB"/>
+              </w:rPr>
+              <w:t xml:space="preserve">    }</w:t>
+            </w:r>
+          </w:p>
+          <w:p>
+            <w:pPr>
+              <w:pStyle w:val="NoSpacing"/>
+              <w:rPr>
+                <w:lang w:val="en-GB"/>
+              </w:rPr>
+            </w:pPr>
+          </w:p>
+          <w:p>
+            <w:pPr>
+              <w:pStyle w:val="NoSpacing"/>
+              <w:rPr>
+                <w:color w:val="00B0F0"/>
+                <w:lang w:val="en-GB"/>
+              </w:rPr>
+            </w:pPr>
+            <w:r>
+              <w:rPr>
+                <w:color w:val="00B0F0"/>
+                <w:lang w:val="en-GB"/>
+              </w:rPr>
+              <w:t xml:space="preserve">    /* This code prints:</w:t>
+            </w:r>
+          </w:p>
+          <w:p>
+            <w:pPr>
+              <w:pStyle w:val="NoSpacing"/>
+              <w:rPr>
+                <w:color w:val="00B0F0"/>
+                <w:lang w:val="en-GB"/>
+              </w:rPr>
+            </w:pPr>
+            <w:r>
+              <w:rPr>
+                <w:color w:val="00B0F0"/>
+                <w:lang w:val="en-GB"/>
+              </w:rPr>
+              <w:t xml:space="preserve">        "x = 10 y = 20</w:t>
+            </w:r>
+          </w:p>
+          <w:p>
+            <w:pPr>
+              <w:pStyle w:val="NoSpacing"/>
+              <w:rPr>
+                <w:color w:val="00B0F0"/>
+                <w:lang w:val="en-GB"/>
+              </w:rPr>
+            </w:pPr>
+            <w:r>
+              <w:rPr>
+                <w:color w:val="00B0F0"/>
+                <w:lang w:val="en-GB"/>
+              </w:rPr>
               <w:lastRenderedPageBreak/>
-              <w:t xml:space="preserve">            } break;</w:t>
-            </w:r>
-          </w:p>
-          <w:p>
-            <w:pPr>
-              <w:pStyle w:val="NoSpacing"/>
-              <w:rPr>
-                <w:lang w:val="en-GB"/>
-              </w:rPr>
-            </w:pPr>
-            <w:r>
-              <w:rPr>
-                <w:lang w:val="en-GB"/>
-              </w:rPr>
-              <w:t xml:space="preserve">        }</w:t>
-            </w:r>
-          </w:p>
-          <w:p>
-            <w:pPr>
-              <w:pStyle w:val="NoSpacing"/>
-              <w:rPr>
-                <w:lang w:val="en-GB"/>
-              </w:rPr>
-            </w:pPr>
-            <w:r>
-              <w:rPr>
-                <w:lang w:val="en-GB"/>
-              </w:rPr>
-              <w:t xml:space="preserve">    }</w:t>
-            </w:r>
-          </w:p>
-          <w:p>
-            <w:pPr>
-              <w:pStyle w:val="NoSpacing"/>
-              <w:rPr>
-                <w:lang w:val="en-GB"/>
-              </w:rPr>
-            </w:pPr>
-          </w:p>
-          <w:p>
-            <w:pPr>
-              <w:pStyle w:val="NoSpacing"/>
-              <w:rPr>
-                <w:color w:val="00B0F0"/>
-                <w:lang w:val="en-GB"/>
-              </w:rPr>
-            </w:pPr>
-            <w:r>
-              <w:rPr>
-                <w:color w:val="00B0F0"/>
-                <w:lang w:val="en-GB"/>
-              </w:rPr>
-              <w:t xml:space="preserve">    /* This code prints:</w:t>
-            </w:r>
-          </w:p>
-          <w:p>
-            <w:pPr>
-              <w:pStyle w:val="NoSpacing"/>
-              <w:rPr>
-                <w:color w:val="00B0F0"/>
-                <w:lang w:val="en-GB"/>
-              </w:rPr>
-            </w:pPr>
-            <w:r>
-              <w:rPr>
-                <w:color w:val="00B0F0"/>
-                <w:lang w:val="en-GB"/>
-              </w:rPr>
-              <w:t xml:space="preserve">        "x = 10 y = 20</w:t>
-            </w:r>
-          </w:p>
-          <w:p>
-            <w:pPr>
-              <w:pStyle w:val="NoSpacing"/>
-              <w:rPr>
-                <w:color w:val="00B0F0"/>
-                <w:lang w:val="en-GB"/>
-              </w:rPr>
-            </w:pPr>
-            <w:r>
-              <w:rPr>
-                <w:color w:val="00B0F0"/>
-                <w:lang w:val="en-GB"/>
-              </w:rPr>
               <w:t xml:space="preserve">         normal_int = 14</w:t>
             </w:r>
           </w:p>
@@ -18238,6 +18194,22 @@
                 <w:lang w:val="en-GB"/>
               </w:rPr>
             </w:pPr>
+            <w:r>
+              <w:rPr>
+                <w:lang w:val="en-GB"/>
+              </w:rPr>
+              <w:t>#include &lt;iostream&gt;</w:t>
+            </w:r>
+            <w:bookmarkStart w:id="28" w:name="_GoBack"/>
+            <w:bookmarkEnd w:id="28"/>
+          </w:p>
+          <w:p>
+            <w:pPr>
+              <w:pStyle w:val="NoSpacing"/>
+              <w:rPr>
+                <w:lang w:val="en-GB"/>
+              </w:rPr>
+            </w:pPr>
           </w:p>
           <w:p>
             <w:pPr>
@@ -18596,71 +18568,71 @@
               <w:rPr>
                 <w:lang w:val="en-GB"/>
               </w:rPr>
+              <w:t xml:space="preserve">        pp::MemberIter member_iter = pp::get_member_information(&amp;test, i);</w:t>
+            </w:r>
+          </w:p>
+          <w:p>
+            <w:pPr>
+              <w:pStyle w:val="NoSpacing"/>
+              <w:rPr>
+                <w:lang w:val="en-GB"/>
+              </w:rPr>
+            </w:pPr>
+          </w:p>
+          <w:p>
+            <w:pPr>
+              <w:pStyle w:val="NoSpacing"/>
+              <w:rPr>
+                <w:lang w:val="en-GB"/>
+              </w:rPr>
+            </w:pPr>
+            <w:r>
+              <w:rPr>
+                <w:lang w:val="en-GB"/>
+              </w:rPr>
+              <w:t xml:space="preserve">        switch(member_iter.type) {</w:t>
+            </w:r>
+          </w:p>
+          <w:p>
+            <w:pPr>
+              <w:pStyle w:val="NoSpacing"/>
+              <w:rPr>
+                <w:lang w:val="en-GB"/>
+              </w:rPr>
+            </w:pPr>
+            <w:r>
+              <w:rPr>
+                <w:lang w:val="en-GB"/>
+              </w:rPr>
+              <w:t xml:space="preserve">            case pp::Type_int: {</w:t>
+            </w:r>
+          </w:p>
+          <w:p>
+            <w:pPr>
+              <w:pStyle w:val="NoSpacing"/>
+              <w:rPr>
+                <w:lang w:val="en-GB"/>
+              </w:rPr>
+            </w:pPr>
+            <w:r>
+              <w:rPr>
+                <w:lang w:val="en-GB"/>
+              </w:rPr>
+              <w:t xml:space="preserve">                int &amp;member = *(int *)member_iter.ptr;</w:t>
+            </w:r>
+          </w:p>
+          <w:p>
+            <w:pPr>
+              <w:pStyle w:val="NoSpacing"/>
+              <w:rPr>
+                <w:lang w:val="en-GB"/>
+              </w:rPr>
+            </w:pPr>
+            <w:r>
+              <w:rPr>
+                <w:lang w:val="en-GB"/>
+              </w:rPr>
               <w:lastRenderedPageBreak/>
-              <w:t xml:space="preserve">        pp::MemberIter member_iter = pp::get_member_information(&amp;test, i);</w:t>
-            </w:r>
-          </w:p>
-          <w:p>
-            <w:pPr>
-              <w:pStyle w:val="NoSpacing"/>
-              <w:rPr>
-                <w:lang w:val="en-GB"/>
-              </w:rPr>
-            </w:pPr>
-          </w:p>
-          <w:p>
-            <w:pPr>
-              <w:pStyle w:val="NoSpacing"/>
-              <w:rPr>
-                <w:lang w:val="en-GB"/>
-              </w:rPr>
-            </w:pPr>
-            <w:r>
-              <w:rPr>
-                <w:lang w:val="en-GB"/>
-              </w:rPr>
-              <w:t xml:space="preserve">        switch(member_iter.type) {</w:t>
-            </w:r>
-          </w:p>
-          <w:p>
-            <w:pPr>
-              <w:pStyle w:val="NoSpacing"/>
-              <w:rPr>
-                <w:lang w:val="en-GB"/>
-              </w:rPr>
-            </w:pPr>
-            <w:r>
-              <w:rPr>
-                <w:lang w:val="en-GB"/>
-              </w:rPr>
-              <w:t xml:space="preserve">            case pp::Type_int: {</w:t>
-            </w:r>
-          </w:p>
-          <w:p>
-            <w:pPr>
-              <w:pStyle w:val="NoSpacing"/>
-              <w:rPr>
-                <w:lang w:val="en-GB"/>
-              </w:rPr>
-            </w:pPr>
-            <w:r>
-              <w:rPr>
-                <w:lang w:val="en-GB"/>
-              </w:rPr>
-              <w:t xml:space="preserve">                int &amp;member = *(int *)member_iter.ptr;</w:t>
-            </w:r>
-          </w:p>
-          <w:p>
-            <w:pPr>
-              <w:pStyle w:val="NoSpacing"/>
-              <w:rPr>
-                <w:lang w:val="en-GB"/>
-              </w:rPr>
-            </w:pPr>
-            <w:r>
-              <w:rPr>
-                <w:lang w:val="en-GB"/>
-              </w:rPr>
               <w:t xml:space="preserve">                ++member;</w:t>
             </w:r>
           </w:p>
@@ -19253,14 +19225,14 @@
       <w:pPr>
         <w:pStyle w:val="Heading2"/>
       </w:pPr>
-      <w:bookmarkStart w:id="28" w:name="_Toc475295170"/>
+      <w:bookmarkStart w:id="29" w:name="_Toc475295170"/>
       <w:r>
         <w:rPr>
           <w:lang w:val="en-GB"/>
         </w:rPr>
         <w:t>Type comparison</w:t>
       </w:r>
-      <w:bookmarkEnd w:id="28"/>
+      <w:bookmarkEnd w:id="29"/>
     </w:p>
     <w:p>
       <w:pPr>
@@ -19292,7 +19264,6 @@
         <w:rPr>
           <w:lang w:val="en-GB"/>
         </w:rPr>
-        <w:lastRenderedPageBreak/>
         <w:t xml:space="preserve">An example of this that C++ </w:t>
       </w:r>
       <w:r>
@@ -20173,7 +20144,6 @@
               <w:rPr>
                 <w:lang w:val="en-GB"/>
               </w:rPr>
-              <w:lastRenderedPageBreak/>
               <w:t xml:space="preserve">    return(0);</w:t>
             </w:r>
           </w:p>
@@ -20207,7 +20177,6 @@
           <w:i/>
           <w:lang w:val="en-GB"/>
         </w:rPr>
-        <w:lastRenderedPageBreak/>
         <w:t>Figure ??: An example of using pp::type_compare with pp::TypeInfo to compare an int * and an int.</w:t>
       </w:r>
     </w:p>
@@ -20220,7 +20189,7 @@
           <w:lang w:val="en-GB"/>
         </w:rPr>
       </w:pPr>
-      <w:bookmarkStart w:id="29" w:name="_Toc475295173"/>
+      <w:bookmarkStart w:id="30" w:name="_Toc475295173"/>
     </w:p>
     <w:p>
       <w:pPr>
@@ -20243,7 +20212,7 @@
         </w:rPr>
         <w:t>Class</w:t>
       </w:r>
-      <w:bookmarkEnd w:id="29"/>
+      <w:bookmarkEnd w:id="30"/>
     </w:p>
     <w:p>
       <w:pPr>
@@ -21008,6 +20977,7 @@
               <w:rPr>
                 <w:lang w:val="en-GB"/>
               </w:rPr>
+              <w:lastRenderedPageBreak/>
               <w:t>class Vector2 {</w:t>
             </w:r>
           </w:p>
@@ -22579,7 +22549,6 @@
                 <w:highlight w:val="white"/>
                 <w:lang w:val="en-GB"/>
               </w:rPr>
-              <w:lastRenderedPageBreak/>
               <w:t xml:space="preserve">            test.integer[i] = new int;</w:t>
             </w:r>
           </w:p>
@@ -23440,52 +23409,52 @@
                 <w:rFonts w:cs="Arial"/>
                 <w:lang w:val="en-GB"/>
               </w:rPr>
+              <w:t xml:space="preserve">    int *integer[20] = 20</w:t>
+            </w:r>
+          </w:p>
+          <w:p>
+            <w:pPr>
+              <w:rPr>
+                <w:rFonts w:cs="Arial"/>
+                <w:lang w:val="en-GB"/>
+              </w:rPr>
+            </w:pPr>
+            <w:r>
+              <w:rPr>
+                <w:rFonts w:cs="Arial"/>
+                <w:lang w:val="en-GB"/>
+              </w:rPr>
+              <w:t xml:space="preserve">    int *integer[21] = 21</w:t>
+            </w:r>
+          </w:p>
+          <w:p>
+            <w:pPr>
+              <w:rPr>
+                <w:rFonts w:cs="Arial"/>
+                <w:lang w:val="en-GB"/>
+              </w:rPr>
+            </w:pPr>
+            <w:r>
+              <w:rPr>
+                <w:rFonts w:cs="Arial"/>
+                <w:lang w:val="en-GB"/>
+              </w:rPr>
+              <w:t xml:space="preserve">    int *integer[22] = 22</w:t>
+            </w:r>
+          </w:p>
+          <w:p>
+            <w:pPr>
+              <w:rPr>
+                <w:rFonts w:cs="Arial"/>
+                <w:lang w:val="en-GB"/>
+              </w:rPr>
+            </w:pPr>
+            <w:r>
+              <w:rPr>
+                <w:rFonts w:cs="Arial"/>
+                <w:lang w:val="en-GB"/>
+              </w:rPr>
               <w:lastRenderedPageBreak/>
-              <w:t xml:space="preserve">    int *integer[20] = 20</w:t>
-            </w:r>
-          </w:p>
-          <w:p>
-            <w:pPr>
-              <w:rPr>
-                <w:rFonts w:cs="Arial"/>
-                <w:lang w:val="en-GB"/>
-              </w:rPr>
-            </w:pPr>
-            <w:r>
-              <w:rPr>
-                <w:rFonts w:cs="Arial"/>
-                <w:lang w:val="en-GB"/>
-              </w:rPr>
-              <w:t xml:space="preserve">    int *integer[21] = 21</w:t>
-            </w:r>
-          </w:p>
-          <w:p>
-            <w:pPr>
-              <w:rPr>
-                <w:rFonts w:cs="Arial"/>
-                <w:lang w:val="en-GB"/>
-              </w:rPr>
-            </w:pPr>
-            <w:r>
-              <w:rPr>
-                <w:rFonts w:cs="Arial"/>
-                <w:lang w:val="en-GB"/>
-              </w:rPr>
-              <w:t xml:space="preserve">    int *integer[22] = 22</w:t>
-            </w:r>
-          </w:p>
-          <w:p>
-            <w:pPr>
-              <w:rPr>
-                <w:rFonts w:cs="Arial"/>
-                <w:lang w:val="en-GB"/>
-              </w:rPr>
-            </w:pPr>
-            <w:r>
-              <w:rPr>
-                <w:rFonts w:cs="Arial"/>
-                <w:lang w:val="en-GB"/>
-              </w:rPr>
               <w:t xml:space="preserve">    int *integer[23] = 23</w:t>
             </w:r>
           </w:p>
@@ -24019,6 +23988,7 @@
               <w:rPr>
                 <w:lang w:val="en-GB"/>
               </w:rPr>
+              <w:lastRenderedPageBreak/>
               <w:t xml:space="preserve">    int y;</w:t>
             </w:r>
           </w:p>
@@ -24700,15 +24670,7 @@
           <w:rFonts w:cs="Arial"/>
           <w:lang w:val="en-GB"/>
         </w:rPr>
-        <w:t xml:space="preserve"> method for serializing data is recommended, and </w:t>
-      </w:r>
-      <w:r>
-        <w:rPr>
-          <w:rFonts w:cs="Arial"/>
-          <w:lang w:val="en-GB"/>
-        </w:rPr>
-        <w:lastRenderedPageBreak/>
-        <w:t>since a lot of the generate code will be done at compile-time it is generally faster, it has some limitations. For example, there is no way to recursively generate all control paths for serializing a class. The following example shows where the limitations lie.</w:t>
+        <w:t xml:space="preserve"> method for serializing data is recommended, and since a lot of the generate code will be done at compile-time it is generally faster, it has some limitations. For example, there is no way to recursively generate all control paths for serializing a class. The following example shows where the limitations lie.</w:t>
       </w:r>
     </w:p>
     <w:p>
@@ -24786,22 +24748,29 @@
         <w:rPr>
           <w:lang w:val="en-GB"/>
         </w:rPr>
-        <w:t>C++11 enum class</w:t>
-      </w:r>
-    </w:p>
-    <w:p>
-      <w:pPr>
-        <w:rPr>
-          <w:rFonts w:cs="Arial"/>
-          <w:lang w:val="en-GB"/>
-        </w:rPr>
-      </w:pPr>
-      <w:r>
-        <w:rPr>
-          <w:rFonts w:cs="Arial"/>
-          <w:lang w:val="en-GB"/>
-        </w:rPr>
-        <w:t xml:space="preserve">C++11 enum classes can use </w:t>
+        <w:t>Enums</w:t>
+      </w:r>
+    </w:p>
+    <w:p>
+      <w:pPr>
+        <w:rPr>
+          <w:rFonts w:cs="Arial"/>
+          <w:lang w:val="en-GB"/>
+        </w:rPr>
+      </w:pPr>
+      <w:r>
+        <w:rPr>
+          <w:rFonts w:cs="Arial"/>
+          <w:lang w:val="en-GB"/>
+        </w:rPr>
+        <w:t xml:space="preserve">Enums, defined under some limitations, which are discussed later, </w:t>
+      </w:r>
+      <w:r>
+        <w:rPr>
+          <w:rFonts w:cs="Arial"/>
+          <w:lang w:val="en-GB"/>
+        </w:rPr>
+        <w:t xml:space="preserve">can use </w:t>
       </w:r>
       <w:r>
         <w:rPr>
@@ -25196,680 +25165,42 @@
           <w:lang w:val="en-GB"/>
         </w:rPr>
       </w:pPr>
-    </w:p>
-    <w:p>
-      <w:pPr>
-        <w:pStyle w:val="Heading2"/>
-        <w:rPr>
-          <w:rFonts w:cs="Arial"/>
-          <w:lang w:val="en-GB"/>
-        </w:rPr>
-      </w:pPr>
-      <w:r>
-        <w:rPr>
-          <w:rFonts w:cs="Arial"/>
-          <w:lang w:val="en-GB"/>
-        </w:rPr>
-        <w:t>C-style enums.</w:t>
-      </w:r>
-    </w:p>
-    <w:p>
-      <w:pPr>
-        <w:rPr>
-          <w:rFonts w:cs="Arial"/>
-          <w:lang w:val="en-GB"/>
-        </w:rPr>
-      </w:pPr>
-      <w:bookmarkStart w:id="30" w:name="_GoBack"/>
-      <w:bookmarkEnd w:id="30"/>
-      <w:r>
-        <w:rPr>
-          <w:rFonts w:cs="Arial"/>
-          <w:lang w:val="en-GB"/>
-        </w:rPr>
-        <w:t xml:space="preserve">In C++, there is no way to get the number of elements in an </w:t>
-      </w:r>
-      <w:r>
-        <w:rPr>
-          <w:rFonts w:cs="Arial"/>
-          <w:i/>
-          <w:lang w:val="en-GB"/>
-        </w:rPr>
-        <w:t>enum</w:t>
-      </w:r>
-      <w:r>
-        <w:rPr>
-          <w:rFonts w:cs="Arial"/>
-          <w:lang w:val="en-GB"/>
-        </w:rPr>
-        <w:t xml:space="preserve">. Many developers attempt to overcome this by adding a value at the end of the </w:t>
-      </w:r>
-      <w:r>
-        <w:rPr>
-          <w:rFonts w:cs="Arial"/>
-          <w:i/>
-          <w:lang w:val="en-GB"/>
-        </w:rPr>
-        <w:t>enum</w:t>
-      </w:r>
-      <w:r>
-        <w:rPr>
-          <w:rFonts w:cs="Arial"/>
-          <w:lang w:val="en-GB"/>
-        </w:rPr>
-        <w:t xml:space="preserve">, usually called </w:t>
-      </w:r>
-      <w:r>
-        <w:rPr>
-          <w:rFonts w:cs="Arial"/>
-          <w:i/>
-          <w:lang w:val="en-GB"/>
-        </w:rPr>
-        <w:t>COUNT</w:t>
-      </w:r>
-      <w:r>
-        <w:rPr>
-          <w:rFonts w:cs="Arial"/>
-          <w:lang w:val="en-GB"/>
-        </w:rPr>
-        <w:t xml:space="preserve">, which will give the number of elements in the </w:t>
-      </w:r>
-      <w:r>
-        <w:rPr>
-          <w:rFonts w:cs="Arial"/>
-          <w:i/>
-          <w:lang w:val="en-GB"/>
-        </w:rPr>
-        <w:t>enum</w:t>
-      </w:r>
-      <w:r>
-        <w:rPr>
-          <w:rFonts w:cs="Arial"/>
-          <w:lang w:val="en-GB"/>
-        </w:rPr>
-        <w:t>. The following code except is an example of this.</w:t>
-      </w:r>
-    </w:p>
-    <w:p>
-      <w:pPr>
-        <w:rPr>
-          <w:rFonts w:cs="Arial"/>
-          <w:lang w:val="en-GB"/>
-        </w:rPr>
-      </w:pPr>
-    </w:p>
-    <w:tbl>
-      <w:tblPr>
-        <w:tblStyle w:val="TableGrid"/>
-        <w:tblW w:w="0" w:type="auto"/>
-        <w:tblLook w:val="04A0" w:firstRow="1" w:lastRow="0" w:firstColumn="1" w:lastColumn="0" w:noHBand="0" w:noVBand="1"/>
-      </w:tblPr>
-      <w:tblGrid>
-        <w:gridCol w:w="9350"/>
-      </w:tblGrid>
-      <w:tr>
-        <w:trPr>
-          <w:trHeight w:val="2827"/>
-        </w:trPr>
-        <w:tc>
-          <w:tcPr>
-            <w:tcW w:w="9350" w:type="dxa"/>
-          </w:tcPr>
-          <w:p>
-            <w:pPr>
-              <w:pStyle w:val="NoSpacing"/>
-              <w:rPr>
-                <w:lang w:val="en-GB"/>
-              </w:rPr>
-            </w:pPr>
-            <w:r>
-              <w:rPr>
-                <w:lang w:val="en-GB"/>
-              </w:rPr>
-              <w:lastRenderedPageBreak/>
-              <w:t>#include "pp_generated/test_code_generated.h"</w:t>
-            </w:r>
-          </w:p>
-          <w:p>
-            <w:pPr>
-              <w:pStyle w:val="NoSpacing"/>
-              <w:rPr>
-                <w:lang w:val="en-GB"/>
-              </w:rPr>
-            </w:pPr>
-          </w:p>
-          <w:p>
-            <w:pPr>
-              <w:pStyle w:val="NoSpacing"/>
-              <w:rPr>
-                <w:lang w:val="en-GB"/>
-              </w:rPr>
-            </w:pPr>
-            <w:r>
-              <w:rPr>
-                <w:lang w:val="en-GB"/>
-              </w:rPr>
-              <w:t>enum Letters {</w:t>
-            </w:r>
-          </w:p>
-          <w:p>
-            <w:pPr>
-              <w:pStyle w:val="NoSpacing"/>
-              <w:rPr>
-                <w:lang w:val="en-GB"/>
-              </w:rPr>
-            </w:pPr>
-            <w:r>
-              <w:rPr>
-                <w:lang w:val="en-GB"/>
-              </w:rPr>
-              <w:t xml:space="preserve">    a, b, c,</w:t>
-            </w:r>
-          </w:p>
-          <w:p>
-            <w:pPr>
-              <w:pStyle w:val="NoSpacing"/>
-              <w:rPr>
-                <w:lang w:val="en-GB"/>
-              </w:rPr>
-            </w:pPr>
-          </w:p>
-          <w:p>
-            <w:pPr>
-              <w:pStyle w:val="NoSpacing"/>
-              <w:rPr>
-                <w:lang w:val="en-GB"/>
-              </w:rPr>
-            </w:pPr>
-            <w:r>
-              <w:rPr>
-                <w:lang w:val="en-GB"/>
-              </w:rPr>
-              <w:t xml:space="preserve">    COUNT,</w:t>
-            </w:r>
-          </w:p>
-          <w:p>
-            <w:pPr>
-              <w:pStyle w:val="NoSpacing"/>
-              <w:rPr>
-                <w:lang w:val="en-GB"/>
-              </w:rPr>
-            </w:pPr>
-            <w:r>
-              <w:rPr>
-                <w:lang w:val="en-GB"/>
-              </w:rPr>
-              <w:t>};</w:t>
-            </w:r>
-          </w:p>
-          <w:p>
-            <w:pPr>
-              <w:pStyle w:val="NoSpacing"/>
-              <w:rPr>
-                <w:lang w:val="en-GB"/>
-              </w:rPr>
-            </w:pPr>
-          </w:p>
-          <w:p>
-            <w:pPr>
-              <w:pStyle w:val="NoSpacing"/>
-              <w:rPr>
-                <w:lang w:val="en-GB"/>
-              </w:rPr>
-            </w:pPr>
-          </w:p>
-          <w:p>
-            <w:pPr>
-              <w:pStyle w:val="NoSpacing"/>
-              <w:rPr>
-                <w:lang w:val="en-GB"/>
-              </w:rPr>
-            </w:pPr>
-            <w:r>
-              <w:rPr>
-                <w:lang w:val="en-GB"/>
-              </w:rPr>
-              <w:t>int main(int argc, char **argv) {</w:t>
-            </w:r>
-          </w:p>
-          <w:p>
-            <w:pPr>
-              <w:pStyle w:val="NoSpacing"/>
-              <w:rPr>
-                <w:lang w:val="en-GB"/>
-              </w:rPr>
-            </w:pPr>
-            <w:r>
-              <w:rPr>
-                <w:lang w:val="en-GB"/>
-              </w:rPr>
-              <w:t xml:space="preserve">    int n = </w:t>
-            </w:r>
-            <w:r>
-              <w:rPr>
-                <w:lang w:val="en-GB"/>
-              </w:rPr>
-              <w:t>Letter::COUNT;</w:t>
-            </w:r>
-          </w:p>
-          <w:p>
-            <w:pPr>
-              <w:pStyle w:val="NoSpacing"/>
-              <w:rPr>
-                <w:color w:val="00B0F0"/>
-                <w:lang w:val="en-GB"/>
-              </w:rPr>
-            </w:pPr>
-            <w:r>
-              <w:rPr>
-                <w:lang w:val="en-GB"/>
-              </w:rPr>
-              <w:t xml:space="preserve">    assert(n == 3);</w:t>
-            </w:r>
-          </w:p>
-          <w:p>
-            <w:pPr>
-              <w:pStyle w:val="NoSpacing"/>
-              <w:rPr>
-                <w:lang w:val="en-GB"/>
-              </w:rPr>
-            </w:pPr>
-          </w:p>
-          <w:p>
-            <w:pPr>
-              <w:pStyle w:val="NoSpacing"/>
-              <w:rPr>
-                <w:lang w:val="en-GB"/>
-              </w:rPr>
-            </w:pPr>
-            <w:r>
-              <w:rPr>
-                <w:lang w:val="en-GB"/>
-              </w:rPr>
-              <w:t xml:space="preserve">    return(0);</w:t>
-            </w:r>
-          </w:p>
-          <w:p>
-            <w:pPr>
-              <w:pStyle w:val="NoSpacing"/>
-              <w:rPr>
-                <w:lang w:val="en-GB"/>
-              </w:rPr>
-            </w:pPr>
-            <w:r>
-              <w:rPr>
-                <w:lang w:val="en-GB"/>
-              </w:rPr>
-              <w:t>}</w:t>
-            </w:r>
-          </w:p>
-        </w:tc>
-      </w:tr>
-    </w:tbl>
-    <w:p>
-      <w:pPr>
-        <w:jc w:val="center"/>
-        <w:rPr>
-          <w:rFonts w:cs="Arial"/>
-          <w:i/>
-          <w:szCs w:val="24"/>
-          <w:lang w:val="en-GB"/>
-        </w:rPr>
-      </w:pPr>
-      <w:r>
-        <w:rPr>
-          <w:rFonts w:cs="Arial"/>
-          <w:i/>
-          <w:szCs w:val="24"/>
-          <w:lang w:val="en-GB"/>
-        </w:rPr>
-        <w:t>Figure ??</w:t>
-      </w:r>
-      <w:r>
-        <w:rPr>
-          <w:rFonts w:cs="Arial"/>
-          <w:i/>
-          <w:szCs w:val="24"/>
-          <w:lang w:val="en-GB"/>
-        </w:rPr>
-        <w:t>: Common C++ idiom to get number of element in an enum.</w:t>
-      </w:r>
-    </w:p>
-    <w:p>
-      <w:pPr>
-        <w:rPr>
-          <w:rFonts w:cs="Arial"/>
-          <w:lang w:val="en-GB"/>
-        </w:rPr>
-      </w:pPr>
-    </w:p>
-    <w:p>
-      <w:pPr>
-        <w:rPr>
-          <w:rFonts w:cs="Arial"/>
-          <w:lang w:val="en-GB"/>
-        </w:rPr>
-      </w:pPr>
-      <w:r>
-        <w:rPr>
-          <w:rFonts w:cs="Arial"/>
-          <w:lang w:val="en-GB"/>
-        </w:rPr>
-        <w:t xml:space="preserve">While this does go partway to solving the problem, it has some obvious limitations. If another developer, who is unfamiliar with this </w:t>
-      </w:r>
-      <w:r>
-        <w:rPr>
-          <w:rFonts w:cs="Arial"/>
-          <w:lang w:val="en-GB"/>
-        </w:rPr>
-        <w:t>paradigm</w:t>
-      </w:r>
-      <w:r>
-        <w:rPr>
-          <w:rFonts w:cs="Arial"/>
-          <w:lang w:val="en-GB"/>
-        </w:rPr>
-        <w:t xml:space="preserve">, modifies the </w:t>
-      </w:r>
-      <w:r>
-        <w:rPr>
-          <w:rFonts w:cs="Arial"/>
-          <w:i/>
-          <w:lang w:val="en-GB"/>
-        </w:rPr>
-        <w:t>enum</w:t>
-      </w:r>
-      <w:r>
-        <w:rPr>
-          <w:rFonts w:cs="Arial"/>
-          <w:lang w:val="en-GB"/>
-        </w:rPr>
-        <w:t xml:space="preserve"> and puts an index after </w:t>
-      </w:r>
-      <w:r>
-        <w:rPr>
-          <w:rFonts w:cs="Arial"/>
-          <w:i/>
-          <w:lang w:val="en-GB"/>
-        </w:rPr>
-        <w:t>COUNT</w:t>
-      </w:r>
-      <w:r>
-        <w:rPr>
-          <w:rFonts w:cs="Arial"/>
-          <w:lang w:val="en-GB"/>
-        </w:rPr>
-        <w:t xml:space="preserve">, then </w:t>
-      </w:r>
-      <w:r>
-        <w:rPr>
-          <w:rFonts w:cs="Arial"/>
-          <w:i/>
-          <w:lang w:val="en-GB"/>
-        </w:rPr>
-        <w:t>COUNT</w:t>
-      </w:r>
-      <w:r>
-        <w:rPr>
-          <w:rFonts w:cs="Arial"/>
-          <w:lang w:val="en-GB"/>
-        </w:rPr>
-        <w:t xml:space="preserve"> will be wrong. Also, in modern C++, it is possible to assign specific values to </w:t>
-      </w:r>
-      <w:r>
-        <w:rPr>
-          <w:rFonts w:cs="Arial"/>
-          <w:i/>
-          <w:lang w:val="en-GB"/>
-        </w:rPr>
-        <w:t>enum</w:t>
-      </w:r>
-      <w:r>
-        <w:rPr>
-          <w:rFonts w:cs="Arial"/>
-          <w:lang w:val="en-GB"/>
-        </w:rPr>
-        <w:t xml:space="preserve"> elements. If the index C was assigned to 10, for instance, then </w:t>
-      </w:r>
-      <w:r>
-        <w:rPr>
-          <w:rFonts w:cs="Arial"/>
-          <w:i/>
-          <w:lang w:val="en-GB"/>
-        </w:rPr>
-        <w:t>COUNT</w:t>
-      </w:r>
-      <w:r>
-        <w:rPr>
-          <w:rFonts w:cs="Arial"/>
-          <w:lang w:val="en-GB"/>
-        </w:rPr>
-        <w:t xml:space="preserve"> would be 11, rather than 3.</w:t>
-      </w:r>
-    </w:p>
-    <w:p>
-      <w:pPr>
-        <w:rPr>
-          <w:rFonts w:cs="Arial"/>
-          <w:lang w:val="en-GB"/>
-        </w:rPr>
-      </w:pPr>
-    </w:p>
-    <w:p>
-      <w:pPr>
-        <w:rPr>
-          <w:rFonts w:cs="Arial"/>
-          <w:lang w:val="en-GB"/>
-        </w:rPr>
-      </w:pPr>
-      <w:r>
-        <w:rPr>
-          <w:rFonts w:cs="Arial"/>
-          <w:lang w:val="en-GB"/>
-        </w:rPr>
-        <w:t>Using the preprocessor</w:t>
-      </w:r>
-      <w:r>
-        <w:rPr>
-          <w:rFonts w:cs="Arial"/>
-          <w:lang w:val="en-GB"/>
-        </w:rPr>
-        <w:t xml:space="preserve"> tool, we can get around this. It provides a function, </w:t>
-      </w:r>
-      <w:r>
-        <w:rPr>
-          <w:rFonts w:cs="Arial"/>
-          <w:i/>
-          <w:lang w:val="en-GB"/>
-        </w:rPr>
-        <w:t>pp::</w:t>
-      </w:r>
-      <w:r>
-        <w:rPr>
-          <w:rFonts w:cs="Arial"/>
-          <w:i/>
-          <w:lang w:val="en-GB"/>
-        </w:rPr>
-        <w:t>get_number_of_enum_elements</w:t>
-      </w:r>
-      <w:r>
-        <w:rPr>
-          <w:rFonts w:cs="Arial"/>
-          <w:lang w:val="en-GB"/>
-        </w:rPr>
-        <w:t xml:space="preserve">, which allows you to directly get the number of elements in an </w:t>
-      </w:r>
-      <w:r>
-        <w:rPr>
-          <w:rFonts w:cs="Arial"/>
-          <w:i/>
-          <w:lang w:val="en-GB"/>
-        </w:rPr>
-        <w:t>enum</w:t>
-      </w:r>
-      <w:r>
-        <w:rPr>
-          <w:rFonts w:cs="Arial"/>
-          <w:lang w:val="en-GB"/>
-        </w:rPr>
-        <w:t xml:space="preserve">, regardless of the order or elements or what their values were assigned to. </w:t>
-      </w:r>
-      <w:r>
-        <w:rPr>
-          <w:rFonts w:cs="Arial"/>
-          <w:lang w:val="en-GB"/>
-        </w:rPr>
-        <w:t>Its</w:t>
-      </w:r>
-      <w:r>
-        <w:rPr>
-          <w:rFonts w:cs="Arial"/>
-          <w:lang w:val="en-GB"/>
-        </w:rPr>
-        <w:t xml:space="preserve"> prototype is in the code </w:t>
-      </w:r>
-      <w:r>
-        <w:rPr>
-          <w:rFonts w:cs="Arial"/>
-          <w:lang w:val="en-GB"/>
-        </w:rPr>
-        <w:t>excerpt</w:t>
-      </w:r>
-      <w:r>
-        <w:rPr>
-          <w:rFonts w:cs="Arial"/>
-          <w:lang w:val="en-GB"/>
-        </w:rPr>
-        <w:t xml:space="preserve"> follo</w:t>
-      </w:r>
-      <w:r>
-        <w:rPr>
-          <w:rFonts w:cs="Arial"/>
-          <w:lang w:val="en-GB"/>
-        </w:rPr>
-        <w:t>wing.</w:t>
-      </w:r>
-    </w:p>
-    <w:p>
-      <w:pPr>
-        <w:rPr>
-          <w:rFonts w:cs="Arial"/>
-          <w:lang w:val="en-GB"/>
-        </w:rPr>
-      </w:pPr>
-    </w:p>
-    <w:tbl>
-      <w:tblPr>
-        <w:tblStyle w:val="TableGrid"/>
-        <w:tblW w:w="0" w:type="auto"/>
-        <w:tblLook w:val="04A0" w:firstRow="1" w:lastRow="0" w:firstColumn="1" w:lastColumn="0" w:noHBand="0" w:noVBand="1"/>
-      </w:tblPr>
-      <w:tblGrid>
-        <w:gridCol w:w="9350"/>
-      </w:tblGrid>
-      <w:tr>
-        <w:trPr>
-          <w:trHeight w:val="642"/>
-        </w:trPr>
-        <w:tc>
-          <w:tcPr>
-            <w:tcW w:w="9350" w:type="dxa"/>
-          </w:tcPr>
-          <w:p>
-            <w:pPr>
-              <w:rPr>
-                <w:rFonts w:cs="Arial"/>
-                <w:lang w:val="en-GB"/>
-              </w:rPr>
-            </w:pPr>
-          </w:p>
-          <w:p>
-            <w:pPr>
-              <w:pStyle w:val="NoSpacing"/>
-              <w:rPr>
-                <w:lang w:val="en-GB"/>
-              </w:rPr>
-            </w:pPr>
-            <w:r>
-              <w:rPr>
-                <w:lang w:val="en-GB"/>
-              </w:rPr>
-              <w:t xml:space="preserve">size_t </w:t>
-            </w:r>
-            <w:r>
-              <w:rPr>
-                <w:lang w:val="en-GB"/>
-              </w:rPr>
-              <w:t>pp::</w:t>
-            </w:r>
-            <w:r>
-              <w:rPr>
-                <w:lang w:val="en-GB"/>
-              </w:rPr>
-              <w:t>get_number_of_enum_elements(EnumType type);</w:t>
-            </w:r>
-          </w:p>
-          <w:p>
-            <w:pPr>
-              <w:pStyle w:val="NoSpacing"/>
-              <w:rPr>
-                <w:lang w:val="en-GB"/>
-              </w:rPr>
-            </w:pPr>
-          </w:p>
-        </w:tc>
-      </w:tr>
-    </w:tbl>
-    <w:p>
-      <w:pPr>
-        <w:jc w:val="center"/>
-        <w:rPr>
-          <w:rFonts w:cs="Arial"/>
-          <w:i/>
-          <w:szCs w:val="24"/>
-          <w:lang w:val="en-GB"/>
-        </w:rPr>
-      </w:pPr>
-      <w:r>
-        <w:rPr>
-          <w:rFonts w:cs="Arial"/>
-          <w:i/>
-          <w:szCs w:val="24"/>
-          <w:lang w:val="en-GB"/>
-        </w:rPr>
-        <w:t>Figure ??</w:t>
-      </w:r>
-      <w:r>
-        <w:rPr>
-          <w:rFonts w:cs="Arial"/>
-          <w:i/>
-          <w:szCs w:val="24"/>
-          <w:lang w:val="en-GB"/>
-        </w:rPr>
-        <w:t>: pp::get_number_of_enum_element function definition.</w:t>
-      </w:r>
-    </w:p>
-    <w:p>
-      <w:pPr>
-        <w:rPr>
-          <w:rFonts w:cs="Arial"/>
-          <w:lang w:val="en-GB"/>
-        </w:rPr>
-      </w:pPr>
-    </w:p>
-    <w:p>
-      <w:pPr>
-        <w:rPr>
-          <w:rFonts w:cs="Arial"/>
-          <w:lang w:val="en-GB"/>
-        </w:rPr>
-      </w:pPr>
-      <w:r>
-        <w:rPr>
-          <w:rFonts w:cs="Arial"/>
-          <w:lang w:val="en-GB"/>
-        </w:rPr>
-        <w:t>It can be called just like a normal function.</w:t>
+      <w:r>
+        <w:rPr>
+          <w:rFonts w:cs="Arial"/>
+          <w:lang w:val="en-GB"/>
+        </w:rPr>
+        <w:t xml:space="preserve">There are also two separate functions which are unique to enums, </w:t>
+      </w:r>
+      <w:r>
+        <w:rPr>
+          <w:rFonts w:cs="Arial"/>
+          <w:i/>
+          <w:lang w:val="en-GB"/>
+        </w:rPr>
+        <w:t>pp::string_to_enum</w:t>
+      </w:r>
+      <w:r>
+        <w:rPr>
+          <w:rFonts w:cs="Arial"/>
+          <w:lang w:val="en-GB"/>
+        </w:rPr>
+        <w:t xml:space="preserve"> and </w:t>
+      </w:r>
+      <w:r>
+        <w:rPr>
+          <w:rFonts w:cs="Arial"/>
+          <w:i/>
+          <w:lang w:val="en-GB"/>
+        </w:rPr>
+        <w:t>pp::enum_to_string</w:t>
+      </w:r>
+      <w:r>
+        <w:rPr>
+          <w:rFonts w:cs="Arial"/>
+          <w:lang w:val="en-GB"/>
+        </w:rPr>
+        <w:t>. Both of these function definitions are shown in figure ??. Both of these functions are then specialized for each enum.</w:t>
       </w:r>
     </w:p>
     <w:p>
@@ -25901,180 +25232,89 @@
                 <w:lang w:val="en-GB"/>
               </w:rPr>
             </w:pPr>
-            <w:r>
-              <w:rPr>
-                <w:lang w:val="en-GB"/>
-              </w:rPr>
-              <w:t>#include "pp_generated/test_code_generated.h"</w:t>
-            </w:r>
-          </w:p>
-          <w:p>
-            <w:pPr>
-              <w:pStyle w:val="NoSpacing"/>
-              <w:rPr>
-                <w:lang w:val="en-GB"/>
-              </w:rPr>
-            </w:pPr>
-          </w:p>
-          <w:p>
-            <w:pPr>
-              <w:pStyle w:val="NoSpacing"/>
-              <w:rPr>
-                <w:lang w:val="en-GB"/>
-              </w:rPr>
-            </w:pPr>
-            <w:r>
-              <w:rPr>
-                <w:lang w:val="en-GB"/>
-              </w:rPr>
-              <w:t>enum Letters {</w:t>
-            </w:r>
-          </w:p>
-          <w:p>
-            <w:pPr>
-              <w:pStyle w:val="NoSpacing"/>
-              <w:rPr>
-                <w:lang w:val="en-GB"/>
-              </w:rPr>
-            </w:pPr>
-            <w:r>
-              <w:rPr>
-                <w:lang w:val="en-GB"/>
-              </w:rPr>
-              <w:t xml:space="preserve">    a, b, c,</w:t>
-            </w:r>
-          </w:p>
-          <w:p>
-            <w:pPr>
-              <w:pStyle w:val="NoSpacing"/>
-              <w:rPr>
-                <w:lang w:val="en-GB"/>
-              </w:rPr>
-            </w:pPr>
-            <w:r>
-              <w:rPr>
-                <w:lang w:val="en-GB"/>
-              </w:rPr>
-              <w:t>};</w:t>
-            </w:r>
-          </w:p>
-          <w:p>
-            <w:pPr>
-              <w:pStyle w:val="NoSpacing"/>
-              <w:rPr>
-                <w:lang w:val="en-GB"/>
-              </w:rPr>
-            </w:pPr>
-          </w:p>
-          <w:p>
-            <w:pPr>
-              <w:pStyle w:val="NoSpacing"/>
-              <w:rPr>
-                <w:lang w:val="en-GB"/>
-              </w:rPr>
-            </w:pPr>
-          </w:p>
-          <w:p>
-            <w:pPr>
-              <w:pStyle w:val="NoSpacing"/>
-              <w:rPr>
-                <w:lang w:val="en-GB"/>
-              </w:rPr>
-            </w:pPr>
-            <w:r>
-              <w:rPr>
-                <w:lang w:val="en-GB"/>
-              </w:rPr>
-              <w:t>int main(int argc, char **argv) {</w:t>
-            </w:r>
-          </w:p>
-          <w:p>
-            <w:pPr>
-              <w:pStyle w:val="NoSpacing"/>
-              <w:rPr>
-                <w:lang w:val="en-GB"/>
-              </w:rPr>
-            </w:pPr>
-            <w:r>
-              <w:rPr>
-                <w:lang w:val="en-GB"/>
-              </w:rPr>
-              <w:t xml:space="preserve">    constexpr size_t n = pp::get_number_of_enum_elements(Letters);</w:t>
-            </w:r>
-          </w:p>
-          <w:p>
-            <w:pPr>
-              <w:pStyle w:val="NoSpacing"/>
-              <w:rPr>
-                <w:lang w:val="en-GB"/>
-              </w:rPr>
-            </w:pPr>
-            <w:r>
-              <w:rPr>
-                <w:lang w:val="en-GB"/>
-              </w:rPr>
-              <w:t xml:space="preserve">    static_assert(n == 3, "n can even be</w:t>
-            </w:r>
-            <w:r>
-              <w:rPr>
-                <w:lang w:val="en-GB"/>
-              </w:rPr>
-              <w:t xml:space="preserve"> constexpr</w:t>
-            </w:r>
-            <w:r>
-              <w:rPr>
-                <w:lang w:val="en-GB"/>
-              </w:rPr>
-              <w:t>!</w:t>
-            </w:r>
-            <w:r>
-              <w:rPr>
-                <w:lang w:val="en-GB"/>
-              </w:rPr>
-              <w:t>"</w:t>
-            </w:r>
-            <w:r>
-              <w:rPr>
-                <w:lang w:val="en-GB"/>
-              </w:rPr>
-              <w:t>);</w:t>
-            </w:r>
-          </w:p>
-          <w:p>
-            <w:pPr>
-              <w:pStyle w:val="NoSpacing"/>
-              <w:rPr>
-                <w:lang w:val="en-GB"/>
-              </w:rPr>
-            </w:pPr>
-          </w:p>
-          <w:p>
-            <w:pPr>
-              <w:pStyle w:val="NoSpacing"/>
-              <w:rPr>
-                <w:lang w:val="en-GB"/>
-              </w:rPr>
-            </w:pPr>
-            <w:r>
-              <w:rPr>
-                <w:lang w:val="en-GB"/>
-              </w:rPr>
-              <w:t xml:space="preserve">    return(0);</w:t>
-            </w:r>
-          </w:p>
-          <w:p>
-            <w:pPr>
-              <w:pStyle w:val="NoSpacing"/>
-              <w:rPr>
-                <w:lang w:val="en-GB"/>
-              </w:rPr>
-            </w:pPr>
-            <w:r>
-              <w:rPr>
-                <w:lang w:val="en-GB"/>
-              </w:rPr>
-              <w:t>}</w:t>
-            </w:r>
+          </w:p>
+          <w:p>
+            <w:pPr>
+              <w:pStyle w:val="NoSpacing"/>
+              <w:rPr>
+                <w:lang w:val="en-GB"/>
+              </w:rPr>
+            </w:pPr>
+            <w:r>
+              <w:rPr>
+                <w:lang w:val="en-GB"/>
+              </w:rPr>
+              <w:t>template&lt;typename T&gt; char const *</w:t>
+            </w:r>
+            <w:r>
+              <w:rPr>
+                <w:lang w:val="en-GB"/>
+              </w:rPr>
+              <w:t>pp::</w:t>
+            </w:r>
+            <w:r>
+              <w:rPr>
+                <w:lang w:val="en-GB"/>
+              </w:rPr>
+              <w:t>enum_to_s</w:t>
+            </w:r>
+            <w:r>
+              <w:rPr>
+                <w:lang w:val="en-GB"/>
+              </w:rPr>
+              <w:t>tring(T element);</w:t>
+            </w:r>
+          </w:p>
+          <w:p>
+            <w:pPr>
+              <w:pStyle w:val="NoSpacing"/>
+              <w:rPr>
+                <w:lang w:val="en-GB"/>
+              </w:rPr>
+            </w:pPr>
+          </w:p>
+        </w:tc>
+      </w:tr>
+      <w:tr>
+        <w:tc>
+          <w:tcPr>
+            <w:tcW w:w="9350" w:type="dxa"/>
+          </w:tcPr>
+          <w:p>
+            <w:pPr>
+              <w:pStyle w:val="NoSpacing"/>
+              <w:rPr>
+                <w:lang w:val="en-GB"/>
+              </w:rPr>
+            </w:pPr>
+          </w:p>
+          <w:p>
+            <w:pPr>
+              <w:pStyle w:val="NoSpacing"/>
+              <w:rPr>
+                <w:lang w:val="en-GB"/>
+              </w:rPr>
+            </w:pPr>
+            <w:r>
+              <w:rPr>
+                <w:lang w:val="en-GB"/>
+              </w:rPr>
+              <w:t xml:space="preserve">template&lt;typename T&gt; T </w:t>
+            </w:r>
+            <w:r>
+              <w:rPr>
+                <w:lang w:val="en-GB"/>
+              </w:rPr>
+              <w:t>pp::string_to_enum(char const *str);</w:t>
+            </w:r>
+          </w:p>
+          <w:p>
+            <w:pPr>
+              <w:pStyle w:val="NoSpacing"/>
+              <w:rPr>
+                <w:lang w:val="en-GB"/>
+              </w:rPr>
+            </w:pPr>
           </w:p>
         </w:tc>
       </w:tr>
@@ -26085,95 +25325,39 @@
         <w:rPr>
           <w:rFonts w:cs="Arial"/>
           <w:i/>
-          <w:szCs w:val="24"/>
-          <w:lang w:val="en-GB"/>
-        </w:rPr>
-      </w:pPr>
-      <w:r>
-        <w:rPr>
-          <w:rFonts w:cs="Arial"/>
-          <w:i/>
-          <w:szCs w:val="24"/>
-          <w:lang w:val="en-GB"/>
-        </w:rPr>
-        <w:t>Figure ??</w:t>
-      </w:r>
-      <w:r>
-        <w:rPr>
-          <w:rFonts w:cs="Arial"/>
-          <w:i/>
-          <w:szCs w:val="24"/>
-          <w:lang w:val="en-GB"/>
-        </w:rPr>
-        <w:t>: Example using pp::get_number_of_enum_elements function.</w:t>
-      </w:r>
-    </w:p>
-    <w:p>
-      <w:pPr>
-        <w:rPr>
-          <w:rFonts w:cs="Arial"/>
-          <w:lang w:val="en-GB"/>
-        </w:rPr>
-      </w:pPr>
-    </w:p>
-    <w:p>
-      <w:pPr>
-        <w:rPr>
-          <w:rFonts w:cs="Arial"/>
-          <w:lang w:val="en-GB"/>
-        </w:rPr>
-      </w:pPr>
-      <w:r>
-        <w:rPr>
-          <w:rFonts w:cs="Arial"/>
-          <w:lang w:val="en-GB"/>
-        </w:rPr>
-        <w:t>T</w:t>
-      </w:r>
-      <w:r>
-        <w:rPr>
-          <w:rFonts w:cs="Arial"/>
-          <w:lang w:val="en-GB"/>
-        </w:rPr>
-        <w:t xml:space="preserve">his provides a much more robust way to get the number of elements in an </w:t>
-      </w:r>
-      <w:r>
-        <w:rPr>
-          <w:rFonts w:cs="Arial"/>
-          <w:i/>
-          <w:lang w:val="en-GB"/>
-        </w:rPr>
-        <w:t>enum</w:t>
-      </w:r>
-      <w:r>
-        <w:rPr>
-          <w:rFonts w:cs="Arial"/>
-          <w:lang w:val="en-GB"/>
-        </w:rPr>
-        <w:t>, and is much more fault-tolerant than the previous way mentioned.</w:t>
-      </w:r>
-      <w:r>
-        <w:rPr>
-          <w:rFonts w:cs="Arial"/>
-          <w:lang w:val="en-GB"/>
-        </w:rPr>
-        <w:t xml:space="preserve"> The return from </w:t>
-      </w:r>
-      <w:r>
-        <w:rPr>
-          <w:rFonts w:cs="Arial"/>
-          <w:i/>
-          <w:lang w:val="en-GB"/>
-        </w:rPr>
-        <w:lastRenderedPageBreak/>
-        <w:t>pp::get_number_of_enum_elements</w:t>
-      </w:r>
-      <w:r>
-        <w:rPr>
-          <w:rFonts w:cs="Arial"/>
-          <w:lang w:val="en-GB"/>
-        </w:rPr>
-        <w:t xml:space="preserve"> can even be marked as </w:t>
+          <w:lang w:val="en-GB"/>
+        </w:rPr>
+      </w:pPr>
+      <w:r>
+        <w:rPr>
+          <w:rFonts w:cs="Arial"/>
+          <w:i/>
+          <w:lang w:val="en-GB"/>
+        </w:rPr>
+        <w:t>Figure ??: The function definitions for pp::enum_to_string and pp::string_to_enum.</w:t>
+      </w:r>
+    </w:p>
+    <w:p>
+      <w:pPr>
+        <w:rPr>
+          <w:rFonts w:cs="Arial"/>
+          <w:lang w:val="en-GB"/>
+        </w:rPr>
+      </w:pPr>
+    </w:p>
+    <w:p>
+      <w:pPr>
+        <w:rPr>
+          <w:rFonts w:cs="Arial"/>
+          <w:lang w:val="en-GB"/>
+        </w:rPr>
+      </w:pPr>
+      <w:r>
+        <w:rPr>
+          <w:rFonts w:cs="Arial"/>
+          <w:lang w:val="en-GB"/>
+        </w:rPr>
+        <w:t xml:space="preserve">Using some of the C++ </w:t>
       </w:r>
       <w:r>
         <w:rPr>
@@ -26188,60 +25372,37 @@
           <w:rFonts w:cs="Arial"/>
           <w:lang w:val="en-GB"/>
         </w:rPr>
-        <w:t xml:space="preserve"> so it is evaluated at compile-time.</w:t>
-      </w:r>
-    </w:p>
-    <w:p>
-      <w:pPr>
-        <w:rPr>
-          <w:rFonts w:cs="Arial"/>
-          <w:lang w:val="en-GB"/>
-        </w:rPr>
-      </w:pPr>
-    </w:p>
-    <w:p>
-      <w:pPr>
-        <w:rPr>
-          <w:rFonts w:cs="Arial"/>
-          <w:lang w:val="en-GB"/>
-        </w:rPr>
-      </w:pPr>
-      <w:r>
-        <w:rPr>
-          <w:rFonts w:cs="Arial"/>
-          <w:lang w:val="en-GB"/>
-        </w:rPr>
-        <w:t xml:space="preserve">Similar to the programming language </w:t>
-      </w:r>
-      <w:r>
-        <w:rPr>
-          <w:rFonts w:cs="Arial"/>
-          <w:i/>
-          <w:lang w:val="en-GB"/>
-        </w:rPr>
-        <w:t>C#</w:t>
-      </w:r>
-      <w:r>
-        <w:rPr>
-          <w:rFonts w:cs="Arial"/>
-          <w:lang w:val="en-GB"/>
-        </w:rPr>
-        <w:t xml:space="preserve">, the metaprogramming tool provides a way to convert a string into an </w:t>
-      </w:r>
-      <w:r>
-        <w:rPr>
-          <w:rFonts w:cs="Arial"/>
-          <w:i/>
-          <w:lang w:val="en-GB"/>
-        </w:rPr>
-        <w:t>enum</w:t>
-      </w:r>
-      <w:r>
-        <w:rPr>
-          <w:rFonts w:cs="Arial"/>
-          <w:lang w:val="en-GB"/>
-        </w:rPr>
-        <w:t xml:space="preserve"> element. The function has the following signature.</w:t>
+        <w:t xml:space="preserve"> feature from C++17, which relaxes some of the rules for a </w:t>
+      </w:r>
+      <w:r>
+        <w:rPr>
+          <w:rFonts w:cs="Arial"/>
+          <w:i/>
+          <w:lang w:val="en-GB"/>
+        </w:rPr>
+        <w:t>constexpr</w:t>
+      </w:r>
+      <w:r>
+        <w:rPr>
+          <w:rFonts w:cs="Arial"/>
+          <w:lang w:val="en-GB"/>
+        </w:rPr>
+        <w:t xml:space="preserve"> function, we could calculate both of these at compile time. However, it was chosen to do them at run time because it allows more flexibility, at the cost of some performance. Figure ?? shows some example of </w:t>
+      </w:r>
+      <w:r>
+        <w:rPr>
+          <w:rFonts w:cs="Arial"/>
+          <w:i/>
+          <w:lang w:val="en-GB"/>
+        </w:rPr>
+        <w:t>pp::string_to_enum</w:t>
+      </w:r>
+      <w:r>
+        <w:rPr>
+          <w:rFonts w:cs="Arial"/>
+          <w:lang w:val="en-GB"/>
+        </w:rPr>
+        <w:t>.</w:t>
       </w:r>
     </w:p>
     <w:p>
@@ -26262,9 +25423,6 @@
         <w:gridCol w:w="9350"/>
       </w:tblGrid>
       <w:tr>
-        <w:trPr>
-          <w:trHeight w:val="694"/>
-        </w:trPr>
         <w:tc>
           <w:tcPr>
             <w:tcW w:w="9350" w:type="dxa"/>
@@ -26276,19 +25434,365 @@
                 <w:lang w:val="en-GB"/>
               </w:rPr>
             </w:pPr>
-          </w:p>
-          <w:p>
-            <w:pPr>
-              <w:pStyle w:val="NoSpacing"/>
-              <w:rPr>
-                <w:lang w:val="en-GB"/>
-              </w:rPr>
-            </w:pPr>
-            <w:r>
-              <w:rPr>
-                <w:lang w:val="en-GB"/>
-              </w:rPr>
-              <w:t>static int string_to_enum(EnumType type, char const *str);</w:t>
+            <w:r>
+              <w:rPr>
+                <w:lang w:val="en-GB"/>
+              </w:rPr>
+              <w:t>#include "pp_generated/test_code_generated.h"</w:t>
+            </w:r>
+          </w:p>
+          <w:p>
+            <w:pPr>
+              <w:pStyle w:val="NoSpacing"/>
+              <w:rPr>
+                <w:lang w:val="en-GB"/>
+              </w:rPr>
+            </w:pPr>
+            <w:r>
+              <w:rPr>
+                <w:lang w:val="en-GB"/>
+              </w:rPr>
+              <w:t>#include &lt;string&gt;</w:t>
+            </w:r>
+          </w:p>
+          <w:p>
+            <w:pPr>
+              <w:pStyle w:val="NoSpacing"/>
+              <w:rPr>
+                <w:lang w:val="en-GB"/>
+              </w:rPr>
+            </w:pPr>
+          </w:p>
+          <w:p>
+            <w:pPr>
+              <w:pStyle w:val="NoSpacing"/>
+              <w:rPr>
+                <w:lang w:val="en-GB"/>
+              </w:rPr>
+            </w:pPr>
+            <w:r>
+              <w:rPr>
+                <w:lang w:val="en-GB"/>
+              </w:rPr>
+              <w:t>enum Numbers : int {</w:t>
+            </w:r>
+          </w:p>
+          <w:p>
+            <w:pPr>
+              <w:pStyle w:val="NoSpacing"/>
+              <w:rPr>
+                <w:lang w:val="en-GB"/>
+              </w:rPr>
+            </w:pPr>
+            <w:r>
+              <w:rPr>
+                <w:lang w:val="en-GB"/>
+              </w:rPr>
+              <w:t xml:space="preserve">    zero,</w:t>
+            </w:r>
+          </w:p>
+          <w:p>
+            <w:pPr>
+              <w:pStyle w:val="NoSpacing"/>
+              <w:rPr>
+                <w:lang w:val="en-GB"/>
+              </w:rPr>
+            </w:pPr>
+            <w:r>
+              <w:rPr>
+                <w:lang w:val="en-GB"/>
+              </w:rPr>
+              <w:t xml:space="preserve">    one,</w:t>
+            </w:r>
+          </w:p>
+          <w:p>
+            <w:pPr>
+              <w:pStyle w:val="NoSpacing"/>
+              <w:rPr>
+                <w:lang w:val="en-GB"/>
+              </w:rPr>
+            </w:pPr>
+            <w:r>
+              <w:rPr>
+                <w:lang w:val="en-GB"/>
+              </w:rPr>
+              <w:t xml:space="preserve">    two,</w:t>
+            </w:r>
+          </w:p>
+          <w:p>
+            <w:pPr>
+              <w:pStyle w:val="NoSpacing"/>
+              <w:rPr>
+                <w:lang w:val="en-GB"/>
+              </w:rPr>
+            </w:pPr>
+            <w:r>
+              <w:rPr>
+                <w:lang w:val="en-GB"/>
+              </w:rPr>
+              <w:t>};</w:t>
+            </w:r>
+          </w:p>
+          <w:p>
+            <w:pPr>
+              <w:pStyle w:val="NoSpacing"/>
+              <w:rPr>
+                <w:lang w:val="en-GB"/>
+              </w:rPr>
+            </w:pPr>
+          </w:p>
+          <w:p>
+            <w:pPr>
+              <w:pStyle w:val="NoSpacing"/>
+              <w:rPr>
+                <w:lang w:val="en-GB"/>
+              </w:rPr>
+            </w:pPr>
+            <w:r>
+              <w:rPr>
+                <w:lang w:val="en-GB"/>
+              </w:rPr>
+              <w:t>int main(int argc, char **argv) {</w:t>
+            </w:r>
+          </w:p>
+          <w:p>
+            <w:pPr>
+              <w:pStyle w:val="NoSpacing"/>
+              <w:rPr>
+                <w:color w:val="00B0F0"/>
+                <w:lang w:val="en-GB"/>
+              </w:rPr>
+            </w:pPr>
+            <w:r>
+              <w:rPr>
+                <w:color w:val="00B0F0"/>
+                <w:lang w:val="en-GB"/>
+              </w:rPr>
+              <w:t xml:space="preserve">    // Using string literal.</w:t>
+            </w:r>
+          </w:p>
+          <w:p>
+            <w:pPr>
+              <w:pStyle w:val="NoSpacing"/>
+              <w:rPr>
+                <w:lang w:val="en-GB"/>
+              </w:rPr>
+            </w:pPr>
+            <w:r>
+              <w:rPr>
+                <w:lang w:val="en-GB"/>
+              </w:rPr>
+              <w:t xml:space="preserve">    Numbers get_zero = pp::string_to_enum&lt;Numbers&gt;("zero");</w:t>
+            </w:r>
+          </w:p>
+          <w:p>
+            <w:pPr>
+              <w:pStyle w:val="NoSpacing"/>
+              <w:rPr>
+                <w:lang w:val="en-GB"/>
+              </w:rPr>
+            </w:pPr>
+            <w:r>
+              <w:rPr>
+                <w:lang w:val="en-GB"/>
+              </w:rPr>
+              <w:t xml:space="preserve">    assert(get_zero == 0);</w:t>
+            </w:r>
+          </w:p>
+          <w:p>
+            <w:pPr>
+              <w:pStyle w:val="NoSpacing"/>
+              <w:rPr>
+                <w:lang w:val="en-GB"/>
+              </w:rPr>
+            </w:pPr>
+          </w:p>
+          <w:p>
+            <w:pPr>
+              <w:pStyle w:val="NoSpacing"/>
+              <w:rPr>
+                <w:color w:val="00B0F0"/>
+                <w:lang w:val="en-GB"/>
+              </w:rPr>
+            </w:pPr>
+            <w:r>
+              <w:rPr>
+                <w:color w:val="00B0F0"/>
+                <w:lang w:val="en-GB"/>
+              </w:rPr>
+              <w:t xml:space="preserve">    // Using std::string.</w:t>
+            </w:r>
+          </w:p>
+          <w:p>
+            <w:pPr>
+              <w:pStyle w:val="NoSpacing"/>
+              <w:rPr>
+                <w:lang w:val="en-GB"/>
+              </w:rPr>
+            </w:pPr>
+            <w:r>
+              <w:rPr>
+                <w:lang w:val="en-GB"/>
+              </w:rPr>
+              <w:t xml:space="preserve">    std::string one_as_string = "one";</w:t>
+            </w:r>
+          </w:p>
+          <w:p>
+            <w:pPr>
+              <w:pStyle w:val="NoSpacing"/>
+              <w:rPr>
+                <w:lang w:val="en-GB"/>
+              </w:rPr>
+            </w:pPr>
+            <w:r>
+              <w:rPr>
+                <w:lang w:val="en-GB"/>
+              </w:rPr>
+              <w:t xml:space="preserve">    Numbers get_one = pp::string_to_enum&lt;Numbers&gt;(one_as_string.c_str());</w:t>
+            </w:r>
+          </w:p>
+          <w:p>
+            <w:pPr>
+              <w:pStyle w:val="NoSpacing"/>
+              <w:rPr>
+                <w:lang w:val="en-GB"/>
+              </w:rPr>
+            </w:pPr>
+            <w:r>
+              <w:rPr>
+                <w:lang w:val="en-GB"/>
+              </w:rPr>
+              <w:t xml:space="preserve">    assert(get_one == 1);</w:t>
+            </w:r>
+          </w:p>
+          <w:p>
+            <w:pPr>
+              <w:pStyle w:val="NoSpacing"/>
+              <w:rPr>
+                <w:lang w:val="en-GB"/>
+              </w:rPr>
+            </w:pPr>
+          </w:p>
+          <w:p>
+            <w:pPr>
+              <w:pStyle w:val="NoSpacing"/>
+              <w:rPr>
+                <w:color w:val="00B0F0"/>
+                <w:lang w:val="en-GB"/>
+              </w:rPr>
+            </w:pPr>
+            <w:r>
+              <w:rPr>
+                <w:color w:val="00B0F0"/>
+                <w:lang w:val="en-GB"/>
+              </w:rPr>
+              <w:t xml:space="preserve">    // Using string concatonation.</w:t>
+            </w:r>
+          </w:p>
+          <w:p>
+            <w:pPr>
+              <w:pStyle w:val="NoSpacing"/>
+              <w:rPr>
+                <w:lang w:val="en-GB"/>
+              </w:rPr>
+            </w:pPr>
+            <w:r>
+              <w:rPr>
+                <w:lang w:val="en-GB"/>
+              </w:rPr>
+              <w:t xml:space="preserve">    std::string two_part_a = "t";</w:t>
+            </w:r>
+          </w:p>
+          <w:p>
+            <w:pPr>
+              <w:pStyle w:val="NoSpacing"/>
+              <w:rPr>
+                <w:lang w:val="en-GB"/>
+              </w:rPr>
+            </w:pPr>
+            <w:r>
+              <w:rPr>
+                <w:lang w:val="en-GB"/>
+              </w:rPr>
+              <w:t xml:space="preserve">    std::string two_part_b = "wo";</w:t>
+            </w:r>
+          </w:p>
+          <w:p>
+            <w:pPr>
+              <w:pStyle w:val="NoSpacing"/>
+              <w:rPr>
+                <w:lang w:val="en-GB"/>
+              </w:rPr>
+            </w:pPr>
+            <w:r>
+              <w:rPr>
+                <w:lang w:val="en-GB"/>
+              </w:rPr>
+              <w:t xml:space="preserve">    std::string full_two = two_part_a + two_part_b;</w:t>
+            </w:r>
+          </w:p>
+          <w:p>
+            <w:pPr>
+              <w:pStyle w:val="NoSpacing"/>
+              <w:rPr>
+                <w:lang w:val="en-GB"/>
+              </w:rPr>
+            </w:pPr>
+            <w:r>
+              <w:rPr>
+                <w:lang w:val="en-GB"/>
+              </w:rPr>
+              <w:t xml:space="preserve">    Numbers get_two = pp::string_to_enum&lt;Numbers&gt;(full_two.c_str());</w:t>
+            </w:r>
+          </w:p>
+          <w:p>
+            <w:pPr>
+              <w:pStyle w:val="NoSpacing"/>
+              <w:rPr>
+                <w:lang w:val="en-GB"/>
+              </w:rPr>
+            </w:pPr>
+            <w:r>
+              <w:rPr>
+                <w:lang w:val="en-GB"/>
+              </w:rPr>
+              <w:t xml:space="preserve">    assert(get_two == 2);</w:t>
+            </w:r>
+          </w:p>
+          <w:p>
+            <w:pPr>
+              <w:pStyle w:val="NoSpacing"/>
+              <w:rPr>
+                <w:lang w:val="en-GB"/>
+              </w:rPr>
+            </w:pPr>
+          </w:p>
+          <w:p>
+            <w:pPr>
+              <w:pStyle w:val="NoSpacing"/>
+              <w:rPr>
+                <w:lang w:val="en-GB"/>
+              </w:rPr>
+            </w:pPr>
+            <w:r>
+              <w:rPr>
+                <w:lang w:val="en-GB"/>
+              </w:rPr>
+              <w:t xml:space="preserve">    return(0);</w:t>
+            </w:r>
+          </w:p>
+          <w:p>
+            <w:pPr>
+              <w:pStyle w:val="NoSpacing"/>
+              <w:rPr>
+                <w:lang w:val="en-GB"/>
+              </w:rPr>
+            </w:pPr>
+            <w:r>
+              <w:rPr>
+                <w:lang w:val="en-GB"/>
+              </w:rPr>
+              <w:t>}</w:t>
             </w:r>
           </w:p>
         </w:tc>
@@ -26300,103 +25804,70 @@
         <w:rPr>
           <w:rFonts w:cs="Arial"/>
           <w:i/>
-          <w:szCs w:val="24"/>
-          <w:lang w:val="en-GB"/>
-        </w:rPr>
-      </w:pPr>
-      <w:r>
-        <w:rPr>
-          <w:rFonts w:cs="Arial"/>
-          <w:i/>
-          <w:szCs w:val="24"/>
-          <w:lang w:val="en-GB"/>
-        </w:rPr>
-        <w:t>Figure ??</w:t>
-      </w:r>
-      <w:r>
-        <w:rPr>
-          <w:rFonts w:cs="Arial"/>
-          <w:i/>
-          <w:szCs w:val="24"/>
-          <w:lang w:val="en-GB"/>
-        </w:rPr>
-        <w:t>: pp::string_to_enum function.</w:t>
-      </w:r>
-    </w:p>
-    <w:p>
-      <w:pPr>
-        <w:rPr>
-          <w:rFonts w:cs="Arial"/>
-          <w:lang w:val="en-GB"/>
-        </w:rPr>
-      </w:pPr>
-    </w:p>
-    <w:p>
-      <w:pPr>
-        <w:rPr>
-          <w:rFonts w:cs="Arial"/>
-          <w:lang w:val="en-GB"/>
-        </w:rPr>
-      </w:pPr>
-      <w:r>
-        <w:rPr>
-          <w:rFonts w:cs="Arial"/>
-          <w:lang w:val="en-GB"/>
-        </w:rPr>
-        <w:t>The first parameter</w:t>
-      </w:r>
-      <w:r>
-        <w:rPr>
-          <w:rFonts w:cs="Arial"/>
-          <w:lang w:val="en-GB"/>
-        </w:rPr>
-        <w:t xml:space="preserve"> is the type of the </w:t>
-      </w:r>
-      <w:r>
-        <w:rPr>
-          <w:rFonts w:cs="Arial"/>
-          <w:i/>
-          <w:lang w:val="en-GB"/>
-        </w:rPr>
-        <w:t>enum</w:t>
-      </w:r>
-      <w:r>
-        <w:rPr>
-          <w:rFonts w:cs="Arial"/>
-          <w:lang w:val="en-GB"/>
-        </w:rPr>
-        <w:t xml:space="preserve">, and the second is a string which should match the </w:t>
-      </w:r>
-      <w:r>
-        <w:rPr>
-          <w:rFonts w:cs="Arial"/>
-          <w:i/>
-          <w:lang w:val="en-GB"/>
-        </w:rPr>
-        <w:t>enum</w:t>
-      </w:r>
-      <w:r>
-        <w:rPr>
-          <w:rFonts w:cs="Arial"/>
-          <w:lang w:val="en-GB"/>
-        </w:rPr>
-        <w:t xml:space="preserve"> element. Following is an example of using the method.</w:t>
-      </w:r>
-      <w:r>
-        <w:rPr>
-          <w:rFonts w:cs="Arial"/>
-          <w:lang w:val="en-GB"/>
-        </w:rPr>
-        <w:t xml:space="preserve"> Because, in C++ </w:t>
-      </w:r>
-      <w:r>
+          <w:lang w:val="en-GB"/>
+        </w:rPr>
+      </w:pPr>
+      <w:r>
+        <w:rPr>
+          <w:rFonts w:cs="Arial"/>
+          <w:i/>
+          <w:lang w:val="en-GB"/>
+        </w:rPr>
+        <w:t>Figure ??: some examples using pp::string to enum.</w:t>
+      </w:r>
+    </w:p>
+    <w:p>
+      <w:pPr>
+        <w:rPr>
+          <w:rFonts w:cs="Arial"/>
+          <w:lang w:val="en-GB"/>
+        </w:rPr>
+      </w:pPr>
+    </w:p>
+    <w:p>
+      <w:pPr>
         <w:rPr>
           <w:rFonts w:cs="Arial"/>
           <w:b/>
           <w:color w:val="FF0000"/>
           <w:lang w:val="en-GB"/>
         </w:rPr>
-        <w:t>(</w:t>
+      </w:pPr>
+      <w:r>
+        <w:rPr>
+          <w:rFonts w:cs="Arial"/>
+          <w:lang w:val="en-GB"/>
+        </w:rPr>
+        <w:t>In the examples in figure ??, it would be impossible to calculate the third example if</w:t>
+      </w:r>
+      <w:r>
+        <w:rPr>
+          <w:rFonts w:cs="Arial"/>
+          <w:lang w:val="en-GB"/>
+        </w:rPr>
+        <w:t xml:space="preserve"> </w:t>
+      </w:r>
+      <w:r>
+        <w:rPr>
+          <w:rFonts w:cs="Arial"/>
+          <w:i/>
+          <w:lang w:val="en-GB"/>
+        </w:rPr>
+        <w:t>pp::string_to_enum</w:t>
+      </w:r>
+      <w:r>
+        <w:rPr>
+          <w:rFonts w:cs="Arial"/>
+          <w:lang w:val="en-GB"/>
+        </w:rPr>
+        <w:t xml:space="preserve"> was required to work at compile-time, because the data is not there until run time.</w:t>
+      </w:r>
+      <w:r>
+        <w:rPr>
+          <w:rFonts w:cs="Arial"/>
+          <w:lang w:val="en-GB"/>
+        </w:rPr>
+        <w:t xml:space="preserve"> </w:t>
       </w:r>
       <w:r>
         <w:rPr>
@@ -26405,14 +25876,71 @@
           <w:color w:val="FF0000"/>
           <w:lang w:val="en-GB"/>
         </w:rPr>
-        <w:t>Reference)</w:t>
-      </w:r>
-      <w:r>
-        <w:rPr>
-          <w:rFonts w:cs="Arial"/>
-          <w:lang w:val="en-GB"/>
-        </w:rPr>
-        <w:t>, you must cast an integer to an enum, a cast is required in string_to_enum. While this is annoying, there is no way around it.</w:t>
+        <w:t xml:space="preserve">C++ constexpr can be run time </w:t>
+      </w:r>
+      <w:r>
+        <w:rPr>
+          <w:rFonts w:cs="Arial"/>
+          <w:b/>
+          <w:i/>
+          <w:color w:val="FF0000"/>
+          <w:lang w:val="en-GB"/>
+        </w:rPr>
+        <w:t>or</w:t>
+      </w:r>
+      <w:r>
+        <w:rPr>
+          <w:rFonts w:cs="Arial"/>
+          <w:b/>
+          <w:color w:val="FF0000"/>
+          <w:lang w:val="en-GB"/>
+        </w:rPr>
+        <w:t xml:space="preserve"> compile time, so maybe this isn’t true? Paul will know…</w:t>
+      </w:r>
+    </w:p>
+    <w:p>
+      <w:pPr>
+        <w:rPr>
+          <w:rFonts w:cs="Arial"/>
+          <w:lang w:val="en-GB"/>
+        </w:rPr>
+      </w:pPr>
+    </w:p>
+    <w:p>
+      <w:pPr>
+        <w:rPr>
+          <w:rFonts w:cs="Arial"/>
+          <w:lang w:val="en-GB"/>
+        </w:rPr>
+      </w:pPr>
+      <w:r>
+        <w:rPr>
+          <w:rFonts w:cs="Arial"/>
+          <w:lang w:val="en-GB"/>
+        </w:rPr>
+        <w:t>Figure</w:t>
+      </w:r>
+      <w:r>
+        <w:rPr>
+          <w:rFonts w:cs="Arial"/>
+          <w:lang w:val="en-GB"/>
+        </w:rPr>
+        <w:t xml:space="preserve"> ?? shows some examples of converting an enum into a string. Some of these examples could have been performance at compile time using </w:t>
+      </w:r>
+      <w:r>
+        <w:rPr>
+          <w:rFonts w:cs="Arial"/>
+          <w:i/>
+          <w:lang w:val="en-GB"/>
+        </w:rPr>
+        <w:t>constexpr</w:t>
+      </w:r>
+      <w:r>
+        <w:rPr>
+          <w:rFonts w:cs="Arial"/>
+          <w:lang w:val="en-GB"/>
+        </w:rPr>
+        <w:t>, but not all of them. Hence, the decision not to use it.</w:t>
       </w:r>
     </w:p>
     <w:p>
@@ -26433,9 +25961,6 @@
         <w:gridCol w:w="9350"/>
       </w:tblGrid>
       <w:tr>
-        <w:trPr>
-          <w:trHeight w:val="2751"/>
-        </w:trPr>
         <w:tc>
           <w:tcPr>
             <w:tcW w:w="9350" w:type="dxa"/>
@@ -26487,21 +26012,75 @@
               <w:rPr>
                 <w:lang w:val="en-GB"/>
               </w:rPr>
-              <w:t>enum Numbers {</w:t>
-            </w:r>
-          </w:p>
-          <w:p>
-            <w:pPr>
-              <w:pStyle w:val="NoSpacing"/>
-              <w:rPr>
-                <w:lang w:val="en-GB"/>
-              </w:rPr>
-            </w:pPr>
-            <w:r>
-              <w:rPr>
-                <w:lang w:val="en-GB"/>
-              </w:rPr>
-              <w:t xml:space="preserve">    zero, one, two, three</w:t>
+              <w:t xml:space="preserve">enum </w:t>
+            </w:r>
+            <w:r>
+              <w:rPr>
+                <w:lang w:val="en-GB"/>
+              </w:rPr>
+              <w:t xml:space="preserve">class </w:t>
+            </w:r>
+            <w:r>
+              <w:rPr>
+                <w:lang w:val="en-GB"/>
+              </w:rPr>
+              <w:t>Numbers : int {</w:t>
+            </w:r>
+          </w:p>
+          <w:p>
+            <w:pPr>
+              <w:pStyle w:val="NoSpacing"/>
+              <w:rPr>
+                <w:lang w:val="en-GB"/>
+              </w:rPr>
+            </w:pPr>
+            <w:r>
+              <w:rPr>
+                <w:lang w:val="en-GB"/>
+              </w:rPr>
+              <w:t xml:space="preserve">    zero,</w:t>
+            </w:r>
+          </w:p>
+          <w:p>
+            <w:pPr>
+              <w:pStyle w:val="NoSpacing"/>
+              <w:rPr>
+                <w:lang w:val="en-GB"/>
+              </w:rPr>
+            </w:pPr>
+            <w:r>
+              <w:rPr>
+                <w:lang w:val="en-GB"/>
+              </w:rPr>
+              <w:t xml:space="preserve">    one,</w:t>
+            </w:r>
+          </w:p>
+          <w:p>
+            <w:pPr>
+              <w:pStyle w:val="NoSpacing"/>
+              <w:rPr>
+                <w:lang w:val="en-GB"/>
+              </w:rPr>
+            </w:pPr>
+            <w:r>
+              <w:rPr>
+                <w:lang w:val="en-GB"/>
+              </w:rPr>
+              <w:t xml:space="preserve">    two,</w:t>
+            </w:r>
+          </w:p>
+          <w:p>
+            <w:pPr>
+              <w:pStyle w:val="NoSpacing"/>
+              <w:rPr>
+                <w:lang w:val="en-GB"/>
+              </w:rPr>
+            </w:pPr>
+            <w:r>
+              <w:rPr>
+                <w:lang w:val="en-GB"/>
+              </w:rPr>
+              <w:t xml:space="preserve">    three</w:t>
             </w:r>
           </w:p>
           <w:p>
@@ -26544,16 +26123,73 @@
             <w:pPr>
               <w:pStyle w:val="NoSpacing"/>
               <w:rPr>
+                <w:lang w:val="en-GB"/>
+              </w:rPr>
+            </w:pPr>
+            <w:r>
+              <w:rPr>
+                <w:lang w:val="en-GB"/>
+              </w:rPr>
+              <w:t xml:space="preserve">    char const *zero_str = pp::enum_to_string&lt;Numbers&gt;(Numbers::zero);</w:t>
+            </w:r>
+          </w:p>
+          <w:p>
+            <w:pPr>
+              <w:pStyle w:val="NoSpacing"/>
+              <w:rPr>
                 <w:color w:val="00B0F0"/>
                 <w:lang w:val="en-GB"/>
               </w:rPr>
             </w:pPr>
             <w:r>
               <w:rPr>
+                <w:lang w:val="en-GB"/>
+              </w:rPr>
+              <w:t xml:space="preserve">    std::cout &lt;&lt; zero_str &lt;&lt; std::endl; </w:t>
+            </w:r>
+            <w:r>
+              <w:rPr>
                 <w:color w:val="00B0F0"/>
                 <w:lang w:val="en-GB"/>
               </w:rPr>
-              <w:t xml:space="preserve">    // Because you must have a cast to convert an integer into</w:t>
+              <w:t>// Prints "zero"</w:t>
+            </w:r>
+          </w:p>
+          <w:p>
+            <w:pPr>
+              <w:pStyle w:val="NoSpacing"/>
+              <w:rPr>
+                <w:lang w:val="en-GB"/>
+              </w:rPr>
+            </w:pPr>
+          </w:p>
+          <w:p>
+            <w:pPr>
+              <w:pStyle w:val="NoSpacing"/>
+              <w:rPr>
+                <w:lang w:val="en-GB"/>
+              </w:rPr>
+            </w:pPr>
+            <w:r>
+              <w:rPr>
+                <w:lang w:val="en-GB"/>
+              </w:rPr>
+              <w:lastRenderedPageBreak/>
+              <w:t xml:space="preserve">    Numbers one_cpy = Numbers::one;</w:t>
+            </w:r>
+          </w:p>
+          <w:p>
+            <w:pPr>
+              <w:pStyle w:val="NoSpacing"/>
+              <w:rPr>
+                <w:lang w:val="en-GB"/>
+              </w:rPr>
+            </w:pPr>
+            <w:r>
+              <w:rPr>
+                <w:lang w:val="en-GB"/>
+              </w:rPr>
+              <w:t xml:space="preserve">    char const *one_str = pp::enum_to_string&lt;Numbers&gt;(one_cpy);</w:t>
             </w:r>
           </w:p>
           <w:p>
@@ -26566,45 +26202,88 @@
             </w:pPr>
             <w:r>
               <w:rPr>
+                <w:lang w:val="en-GB"/>
+              </w:rPr>
+              <w:t xml:space="preserve">    std::cout &lt;&lt; one_str &lt;&lt; std::endl; </w:t>
+            </w:r>
+            <w:r>
+              <w:rPr>
                 <w:color w:val="00B0F0"/>
                 <w:lang w:val="en-GB"/>
               </w:rPr>
-              <w:t xml:space="preserve">    // an enum, we have to cast to Numbers.</w:t>
-            </w:r>
-          </w:p>
-          <w:p>
-            <w:pPr>
-              <w:pStyle w:val="NoSpacing"/>
-              <w:rPr>
-                <w:lang w:val="en-GB"/>
-              </w:rPr>
-            </w:pPr>
-            <w:r>
-              <w:rPr>
-                <w:lang w:val="en-GB"/>
-              </w:rPr>
-              <w:t xml:space="preserve">    Numbers n = (Numbers)pp::string_to_enum(Numbers, "two");</w:t>
-            </w:r>
-          </w:p>
-          <w:p>
-            <w:pPr>
-              <w:pStyle w:val="NoSpacing"/>
-              <w:rPr>
-                <w:lang w:val="en-GB"/>
-              </w:rPr>
-            </w:pPr>
-            <w:r>
-              <w:rPr>
-                <w:lang w:val="en-GB"/>
-              </w:rPr>
-              <w:t xml:space="preserve">    std::cout &lt;&lt; n;</w:t>
-            </w:r>
-            <w:r>
+              <w:t>// Prints "One"</w:t>
+            </w:r>
+          </w:p>
+          <w:p>
+            <w:pPr>
+              <w:pStyle w:val="NoSpacing"/>
+              <w:rPr>
+                <w:lang w:val="en-GB"/>
+              </w:rPr>
+            </w:pPr>
+          </w:p>
+          <w:p>
+            <w:pPr>
+              <w:pStyle w:val="NoSpacing"/>
+              <w:rPr>
+                <w:lang w:val="en-GB"/>
+              </w:rPr>
+            </w:pPr>
+            <w:r>
+              <w:rPr>
+                <w:lang w:val="en-GB"/>
+              </w:rPr>
+              <w:t xml:space="preserve">    int as_integer = 1;</w:t>
+            </w:r>
+          </w:p>
+          <w:p>
+            <w:pPr>
+              <w:pStyle w:val="NoSpacing"/>
+              <w:rPr>
+                <w:lang w:val="en-GB"/>
+              </w:rPr>
+            </w:pPr>
+            <w:r>
+              <w:rPr>
+                <w:lang w:val="en-GB"/>
+              </w:rPr>
+              <w:t xml:space="preserve">    ++as_integer;</w:t>
+            </w:r>
+          </w:p>
+          <w:p>
+            <w:pPr>
+              <w:pStyle w:val="NoSpacing"/>
+              <w:rPr>
+                <w:lang w:val="en-GB"/>
+              </w:rPr>
+            </w:pPr>
+            <w:r>
+              <w:rPr>
+                <w:lang w:val="en-GB"/>
+              </w:rPr>
+              <w:t xml:space="preserve">    char const *two_str = pp::enum_to_string&lt;Numbers&gt;((Numbers)as_integer);</w:t>
+            </w:r>
+          </w:p>
+          <w:p>
+            <w:pPr>
+              <w:pStyle w:val="NoSpacing"/>
               <w:rPr>
                 <w:color w:val="00B0F0"/>
                 <w:lang w:val="en-GB"/>
               </w:rPr>
-              <w:t xml:space="preserve"> // Prints "2".</w:t>
+            </w:pPr>
+            <w:r>
+              <w:rPr>
+                <w:lang w:val="en-GB"/>
+              </w:rPr>
+              <w:t xml:space="preserve">    std::cout &lt;&lt; two_str &lt;&lt; std::endl; </w:t>
+            </w:r>
+            <w:r>
+              <w:rPr>
+                <w:color w:val="00B0F0"/>
+                <w:lang w:val="en-GB"/>
+              </w:rPr>
+              <w:t>// Prints "Two"</w:t>
             </w:r>
           </w:p>
           <w:p>
@@ -26652,83 +26331,65 @@
         <w:rPr>
           <w:rFonts w:cs="Arial"/>
           <w:i/>
-          <w:sz w:val="20"/>
-          <w:szCs w:val="20"/>
-          <w:lang w:val="en-GB"/>
-        </w:rPr>
-      </w:pPr>
-      <w:r>
-        <w:rPr>
-          <w:rFonts w:cs="Arial"/>
-          <w:i/>
-          <w:szCs w:val="24"/>
-          <w:lang w:val="en-GB"/>
-        </w:rPr>
-        <w:t>Figure ??</w:t>
-      </w:r>
-      <w:r>
-        <w:rPr>
-          <w:rFonts w:cs="Arial"/>
-          <w:i/>
-          <w:szCs w:val="24"/>
-          <w:lang w:val="en-GB"/>
-        </w:rPr>
-        <w:t>: pp::string_to_enum example</w:t>
-      </w:r>
-      <w:r>
-        <w:rPr>
-          <w:rFonts w:cs="Arial"/>
-          <w:i/>
-          <w:sz w:val="20"/>
-          <w:szCs w:val="20"/>
-          <w:lang w:val="en-GB"/>
-        </w:rPr>
-        <w:t>.</w:t>
-      </w:r>
-    </w:p>
-    <w:p>
-      <w:pPr>
-        <w:rPr>
-          <w:rFonts w:cs="Arial"/>
-          <w:lang w:val="en-GB"/>
-        </w:rPr>
-      </w:pPr>
-    </w:p>
-    <w:p>
-      <w:pPr>
-        <w:rPr>
-          <w:rFonts w:cs="Arial"/>
-          <w:lang w:val="en-GB"/>
-        </w:rPr>
-      </w:pPr>
-      <w:r>
-        <w:rPr>
-          <w:rFonts w:cs="Arial"/>
-          <w:lang w:val="en-GB"/>
-        </w:rPr>
-        <w:t xml:space="preserve">Going the opposite way from the previous example, you can also convert an </w:t>
-      </w:r>
-      <w:r>
-        <w:rPr>
-          <w:rFonts w:cs="Arial"/>
-          <w:i/>
-          <w:lang w:val="en-GB"/>
-        </w:rPr>
-        <w:t>enum</w:t>
-      </w:r>
-      <w:r>
-        <w:rPr>
-          <w:rFonts w:cs="Arial"/>
-          <w:lang w:val="en-GB"/>
-        </w:rPr>
-        <w:t xml:space="preserve"> element into a string literal. The function definition for doing that is following.</w:t>
-      </w:r>
-    </w:p>
-    <w:p>
-      <w:pPr>
-        <w:rPr>
-          <w:rFonts w:cs="Arial"/>
-          <w:lang w:val="en-GB"/>
+          <w:lang w:val="en-GB"/>
+        </w:rPr>
+      </w:pPr>
+      <w:r>
+        <w:rPr>
+          <w:rFonts w:cs="Arial"/>
+          <w:i/>
+          <w:lang w:val="en-GB"/>
+        </w:rPr>
+        <w:lastRenderedPageBreak/>
+        <w:t>Figure ??: Examples of converting an enum into a string.</w:t>
+      </w:r>
+      <w:r>
+        <w:rPr>
+          <w:rFonts w:cs="Arial"/>
+          <w:i/>
+          <w:lang w:val="en-GB"/>
+        </w:rPr>
+        <w:t xml:space="preserve"> In this example, Numbers is an enum class, just to demonstrate that it will work with both a vanilla enum and an enum class.</w:t>
+      </w:r>
+    </w:p>
+    <w:p>
+      <w:pPr>
+        <w:rPr>
+          <w:rFonts w:cs="Arial"/>
+          <w:i/>
+          <w:lang w:val="en-GB"/>
+        </w:rPr>
+      </w:pPr>
+    </w:p>
+    <w:p>
+      <w:pPr>
+        <w:rPr>
+          <w:rFonts w:cs="Arial"/>
+        </w:rPr>
+      </w:pPr>
+      <w:r>
+        <w:rPr>
+          <w:rFonts w:cs="Arial"/>
+        </w:rPr>
+        <w:t>The enum introspection data will work with both normal enums and C++11 enum classes.</w:t>
+      </w:r>
+      <w:r>
+        <w:rPr>
+          <w:rFonts w:cs="Arial"/>
+        </w:rPr>
+        <w:t xml:space="preserve"> However, there is one important limitation; it will not work with enums that have not had their storage type explicitly defined.</w:t>
+      </w:r>
+      <w:r>
+        <w:rPr>
+          <w:rFonts w:cs="Arial"/>
+        </w:rPr>
+        <w:t xml:space="preserve"> Figure ?? demonstrates the difference.</w:t>
+      </w:r>
+    </w:p>
+    <w:p>
+      <w:pPr>
+        <w:rPr>
+          <w:rFonts w:cs="Arial"/>
         </w:rPr>
       </w:pPr>
     </w:p>
@@ -26742,9 +26403,6 @@
         <w:gridCol w:w="9350"/>
       </w:tblGrid>
       <w:tr>
-        <w:trPr>
-          <w:trHeight w:val="688"/>
-        </w:trPr>
         <w:tc>
           <w:tcPr>
             <w:tcW w:w="9350" w:type="dxa"/>
@@ -26753,22 +26411,45 @@
             <w:pPr>
               <w:pStyle w:val="NoSpacing"/>
               <w:rPr>
-                <w:lang w:val="en-GB"/>
-              </w:rPr>
-            </w:pPr>
-          </w:p>
-          <w:p>
-            <w:pPr>
-              <w:pStyle w:val="NoSpacing"/>
-              <w:rPr>
-                <w:lang w:val="en-GB"/>
-              </w:rPr>
-            </w:pPr>
-            <w:r>
-              <w:rPr>
-                <w:lang w:val="en-GB"/>
-              </w:rPr>
-              <w:t>static char const *enum_to_string(EnumType type, int v);</w:t>
+                <w:color w:val="00B0F0"/>
+              </w:rPr>
+            </w:pPr>
+            <w:r>
+              <w:t xml:space="preserve">enum A : int {};       </w:t>
+            </w:r>
+            <w:r>
+              <w:rPr>
+                <w:color w:val="00B0F0"/>
+              </w:rPr>
+              <w:t>// Supported</w:t>
+            </w:r>
+          </w:p>
+          <w:p>
+            <w:pPr>
+              <w:pStyle w:val="NoSpacing"/>
+            </w:pPr>
+            <w:r>
+              <w:t xml:space="preserve">enum class B : int {}; </w:t>
+            </w:r>
+            <w:r>
+              <w:rPr>
+                <w:color w:val="00B0F0"/>
+              </w:rPr>
+              <w:t>// Supported</w:t>
+            </w:r>
+          </w:p>
+          <w:p>
+            <w:pPr>
+              <w:pStyle w:val="NoSpacing"/>
+            </w:pPr>
+            <w:r>
+              <w:t xml:space="preserve">enum C {};             </w:t>
+            </w:r>
+            <w:r>
+              <w:rPr>
+                <w:color w:val="00B0F0"/>
+              </w:rPr>
+              <w:t>// Not supported.</w:t>
             </w:r>
           </w:p>
         </w:tc>
@@ -26780,415 +26461,71 @@
         <w:rPr>
           <w:rFonts w:cs="Arial"/>
           <w:i/>
-          <w:szCs w:val="24"/>
-          <w:lang w:val="en-GB"/>
-        </w:rPr>
-      </w:pPr>
-      <w:r>
-        <w:rPr>
-          <w:rFonts w:cs="Arial"/>
-          <w:i/>
-          <w:szCs w:val="24"/>
-          <w:lang w:val="en-GB"/>
-        </w:rPr>
-        <w:t>Figure 36</w:t>
-      </w:r>
-      <w:r>
-        <w:rPr>
-          <w:rFonts w:cs="Arial"/>
-          <w:i/>
-          <w:szCs w:val="24"/>
-          <w:lang w:val="en-GB"/>
-        </w:rPr>
-        <w:t>:</w:t>
-      </w:r>
-      <w:r>
-        <w:rPr>
-          <w:rFonts w:cs="Arial"/>
-          <w:i/>
-          <w:szCs w:val="24"/>
-          <w:lang w:val="en-GB"/>
-        </w:rPr>
-        <w:t xml:space="preserve"> enum_to_string </w:t>
-      </w:r>
-      <w:r>
-        <w:rPr>
-          <w:rFonts w:cs="Arial"/>
-          <w:i/>
-          <w:szCs w:val="24"/>
-          <w:lang w:val="en-GB"/>
-        </w:rPr>
-        <w:t>function definition</w:t>
-      </w:r>
-      <w:r>
-        <w:rPr>
-          <w:rFonts w:cs="Arial"/>
-          <w:i/>
-          <w:szCs w:val="24"/>
-          <w:lang w:val="en-GB"/>
-        </w:rPr>
-        <w:t>.</w:t>
-      </w:r>
-    </w:p>
-    <w:p>
-      <w:pPr>
-        <w:rPr>
-          <w:rFonts w:cs="Arial"/>
-          <w:lang w:val="en-GB"/>
-        </w:rPr>
-      </w:pPr>
-    </w:p>
-    <w:tbl>
-      <w:tblPr>
-        <w:tblStyle w:val="TableGrid"/>
-        <w:tblW w:w="0" w:type="auto"/>
-        <w:tblLook w:val="04A0" w:firstRow="1" w:lastRow="0" w:firstColumn="1" w:lastColumn="0" w:noHBand="0" w:noVBand="1"/>
-      </w:tblPr>
-      <w:tblGrid>
-        <w:gridCol w:w="9350"/>
-      </w:tblGrid>
-      <w:tr>
-        <w:trPr>
-          <w:trHeight w:val="2701"/>
-        </w:trPr>
-        <w:tc>
-          <w:tcPr>
-            <w:tcW w:w="9350" w:type="dxa"/>
-          </w:tcPr>
-          <w:p>
-            <w:pPr>
-              <w:pStyle w:val="NoSpacing"/>
-            </w:pPr>
-            <w:r>
-              <w:lastRenderedPageBreak/>
-              <w:t>#include "pp_generated/test_code_generated.h"</w:t>
-            </w:r>
-          </w:p>
-          <w:p>
-            <w:pPr>
-              <w:pStyle w:val="NoSpacing"/>
-            </w:pPr>
-            <w:r>
-              <w:t>#include &lt;iostream&gt;</w:t>
-            </w:r>
-          </w:p>
-          <w:p>
-            <w:pPr>
-              <w:pStyle w:val="NoSpacing"/>
-            </w:pPr>
-          </w:p>
-          <w:p>
-            <w:pPr>
-              <w:pStyle w:val="NoSpacing"/>
-            </w:pPr>
-            <w:r>
-              <w:t>enum Numbers {</w:t>
-            </w:r>
-          </w:p>
-          <w:p>
-            <w:pPr>
-              <w:pStyle w:val="NoSpacing"/>
-            </w:pPr>
-            <w:r>
-              <w:t xml:space="preserve">    zero, one, two, three</w:t>
-            </w:r>
-          </w:p>
-          <w:p>
-            <w:pPr>
-              <w:pStyle w:val="NoSpacing"/>
-            </w:pPr>
-            <w:r>
-              <w:t>};</w:t>
-            </w:r>
-          </w:p>
-          <w:p>
-            <w:pPr>
-              <w:pStyle w:val="NoSpacing"/>
-            </w:pPr>
-          </w:p>
-          <w:p>
-            <w:pPr>
-              <w:pStyle w:val="NoSpacing"/>
-            </w:pPr>
-            <w:r>
-              <w:t>int main(int argc, char **argv) {</w:t>
-            </w:r>
-          </w:p>
-          <w:p>
-            <w:pPr>
-              <w:pStyle w:val="NoSpacing"/>
-            </w:pPr>
-            <w:r>
-              <w:t xml:space="preserve">    char const *str = pp::enum_to_string(Numbers, one);</w:t>
-            </w:r>
-          </w:p>
-          <w:p>
-            <w:pPr>
-              <w:pStyle w:val="NoSpacing"/>
-              <w:rPr>
-                <w:color w:val="00B0F0"/>
-              </w:rPr>
-            </w:pPr>
-            <w:r>
-              <w:t xml:space="preserve">    std::cout &lt;&lt; str; </w:t>
-            </w:r>
-            <w:r>
-              <w:rPr>
-                <w:color w:val="00B0F0"/>
-              </w:rPr>
-              <w:t>// Prints "one".</w:t>
-            </w:r>
-          </w:p>
-          <w:p>
-            <w:pPr>
-              <w:pStyle w:val="NoSpacing"/>
-            </w:pPr>
-          </w:p>
-          <w:p>
-            <w:pPr>
-              <w:pStyle w:val="NoSpacing"/>
-            </w:pPr>
-            <w:r>
-              <w:t xml:space="preserve">    return(0);</w:t>
-            </w:r>
-          </w:p>
-          <w:p>
-            <w:pPr>
-              <w:pStyle w:val="NoSpacing"/>
-              <w:rPr>
-                <w:lang w:val="en-GB"/>
-              </w:rPr>
-            </w:pPr>
-            <w:r>
-              <w:t>}</w:t>
-            </w:r>
-          </w:p>
-        </w:tc>
-      </w:tr>
-    </w:tbl>
-    <w:p>
-      <w:pPr>
-        <w:jc w:val="center"/>
-        <w:rPr>
-          <w:rFonts w:cs="Arial"/>
-          <w:i/>
-          <w:szCs w:val="24"/>
-          <w:lang w:val="en-GB"/>
-        </w:rPr>
-      </w:pPr>
-      <w:r>
-        <w:rPr>
-          <w:rFonts w:cs="Arial"/>
-          <w:i/>
-          <w:szCs w:val="24"/>
-          <w:lang w:val="en-GB"/>
-        </w:rPr>
-        <w:t>Figure ??</w:t>
-      </w:r>
-      <w:r>
-        <w:rPr>
-          <w:rFonts w:cs="Arial"/>
-          <w:i/>
-          <w:szCs w:val="24"/>
-          <w:lang w:val="en-GB"/>
-        </w:rPr>
-        <w:t>: pp::enum_to_string example.</w:t>
-      </w:r>
-    </w:p>
-    <w:p>
-      <w:pPr>
-        <w:rPr>
-          <w:rFonts w:cs="Arial"/>
-          <w:lang w:val="en-GB"/>
-        </w:rPr>
-      </w:pPr>
-    </w:p>
-    <w:p>
-      <w:pPr>
-        <w:rPr>
-          <w:rFonts w:cs="Arial"/>
-          <w:lang w:val="en-GB"/>
-        </w:rPr>
-      </w:pPr>
-      <w:r>
-        <w:rPr>
-          <w:rFonts w:cs="Arial"/>
-          <w:lang w:val="en-GB"/>
-        </w:rPr>
-        <w:t xml:space="preserve">In the previous example, the user converts the </w:t>
-      </w:r>
-      <w:r>
-        <w:rPr>
-          <w:rFonts w:cs="Arial"/>
-          <w:i/>
-          <w:lang w:val="en-GB"/>
-        </w:rPr>
-        <w:t>enum</w:t>
-      </w:r>
-      <w:r>
-        <w:rPr>
-          <w:rFonts w:cs="Arial"/>
-          <w:lang w:val="en-GB"/>
-        </w:rPr>
-        <w:t xml:space="preserve"> index </w:t>
-      </w:r>
-      <w:r>
-        <w:rPr>
-          <w:rFonts w:cs="Arial"/>
-          <w:i/>
-          <w:lang w:val="en-GB"/>
-        </w:rPr>
-        <w:t>one</w:t>
-      </w:r>
-      <w:r>
-        <w:rPr>
-          <w:rFonts w:cs="Arial"/>
-          <w:lang w:val="en-GB"/>
-        </w:rPr>
-        <w:t xml:space="preserve"> into a string literal containing “</w:t>
-      </w:r>
-      <w:r>
-        <w:rPr>
-          <w:rFonts w:cs="Arial"/>
-          <w:i/>
-          <w:lang w:val="en-GB"/>
-        </w:rPr>
-        <w:t>one</w:t>
-      </w:r>
-      <w:r>
-        <w:rPr>
-          <w:rFonts w:cs="Arial"/>
-          <w:lang w:val="en-GB"/>
-        </w:rPr>
-        <w:t xml:space="preserve">”. I believe this would be useful for outputting </w:t>
-      </w:r>
-      <w:r>
-        <w:rPr>
-          <w:rFonts w:cs="Arial"/>
-          <w:i/>
-          <w:lang w:val="en-GB"/>
-        </w:rPr>
-        <w:t>enums</w:t>
-      </w:r>
-      <w:r>
-        <w:rPr>
-          <w:rFonts w:cs="Arial"/>
-          <w:lang w:val="en-GB"/>
-        </w:rPr>
-        <w:t xml:space="preserve"> in a human-readable way.</w:t>
-      </w:r>
-    </w:p>
-    <w:p>
-      <w:pPr>
-        <w:rPr>
-          <w:rFonts w:cs="Arial"/>
-        </w:rPr>
-      </w:pPr>
-    </w:p>
-    <w:p>
-      <w:pPr>
-        <w:rPr>
-          <w:rFonts w:cs="Arial"/>
-        </w:rPr>
-      </w:pPr>
-    </w:p>
-    <w:p>
-      <w:pPr>
-        <w:rPr>
-          <w:rFonts w:cs="Arial"/>
-        </w:rPr>
-      </w:pPr>
-    </w:p>
-    <w:p>
-      <w:pPr>
-        <w:rPr>
-          <w:rFonts w:cs="Arial"/>
-        </w:rPr>
-      </w:pPr>
-    </w:p>
-    <w:p>
-      <w:pPr>
-        <w:rPr>
-          <w:rFonts w:cs="Arial"/>
-        </w:rPr>
-      </w:pPr>
-    </w:p>
-    <w:p>
-      <w:pPr>
-        <w:rPr>
-          <w:rFonts w:cs="Arial"/>
-        </w:rPr>
-      </w:pPr>
-    </w:p>
-    <w:p>
-      <w:pPr>
-        <w:rPr>
-          <w:rFonts w:cs="Arial"/>
-        </w:rPr>
-      </w:pPr>
-    </w:p>
-    <w:p>
-      <w:pPr>
-        <w:rPr>
-          <w:rFonts w:cs="Arial"/>
-        </w:rPr>
-      </w:pPr>
-    </w:p>
-    <w:p>
-      <w:pPr>
-        <w:rPr>
-          <w:rFonts w:cs="Arial"/>
-        </w:rPr>
-      </w:pPr>
-    </w:p>
-    <w:p>
-      <w:pPr>
-        <w:rPr>
-          <w:rFonts w:cs="Arial"/>
-        </w:rPr>
-      </w:pPr>
-    </w:p>
-    <w:p>
-      <w:pPr>
-        <w:rPr>
-          <w:rFonts w:cs="Arial"/>
-        </w:rPr>
-      </w:pPr>
-    </w:p>
-    <w:p>
-      <w:pPr>
-        <w:rPr>
-          <w:rFonts w:cs="Arial"/>
-        </w:rPr>
-      </w:pPr>
-    </w:p>
-    <w:p>
-      <w:pPr>
-        <w:rPr>
-          <w:rFonts w:cs="Arial"/>
-        </w:rPr>
-      </w:pPr>
-    </w:p>
-    <w:p>
-      <w:pPr>
-        <w:rPr>
-          <w:rFonts w:cs="Arial"/>
-        </w:rPr>
-      </w:pPr>
-    </w:p>
-    <w:p>
-      <w:pPr>
-        <w:rPr>
-          <w:rFonts w:cs="Arial"/>
-        </w:rPr>
-      </w:pPr>
-    </w:p>
-    <w:p>
-      <w:pPr>
-        <w:rPr>
-          <w:rFonts w:cs="Arial"/>
-        </w:rPr>
-      </w:pPr>
+        </w:rPr>
+      </w:pPr>
+      <w:r>
+        <w:rPr>
+          <w:rFonts w:cs="Arial"/>
+          <w:i/>
+        </w:rPr>
+        <w:t>Figure ??: Different types on enums, and whether their supported or not.</w:t>
+      </w:r>
+    </w:p>
+    <w:p>
+      <w:pPr>
+        <w:rPr>
+          <w:rFonts w:cs="Arial"/>
+        </w:rPr>
+      </w:pPr>
+    </w:p>
+    <w:p>
+      <w:pPr>
+        <w:rPr>
+          <w:rFonts w:cs="Arial"/>
+          <w:b/>
+          <w:color w:val="FF0000"/>
+        </w:rPr>
+      </w:pPr>
+      <w:r>
+        <w:rPr>
+          <w:rFonts w:cs="Arial"/>
+        </w:rPr>
+        <w:t>The reason that the classic c-style enums are not supported is a limitation within the C++ language. In the C++ specification, it states that an enum cannot be forward declared unless it has had its storage type is explicit.</w:t>
+      </w:r>
+      <w:r>
+        <w:rPr>
+          <w:rFonts w:cs="Arial"/>
+        </w:rPr>
+        <w:t xml:space="preserve"> This is somewhat constrasting with the C specification, which does allow enums to be forward declares.</w:t>
+      </w:r>
+      <w:r>
+        <w:rPr>
+          <w:rFonts w:cs="Arial"/>
+          <w:b/>
+          <w:color w:val="FF0000"/>
+        </w:rPr>
+        <w:t xml:space="preserve"> Reference both the C++ spec and C spec.</w:t>
+      </w:r>
+    </w:p>
+    <w:p>
+      <w:pPr>
+        <w:rPr>
+          <w:rFonts w:cs="Arial"/>
+        </w:rPr>
+      </w:pPr>
+    </w:p>
+    <w:p>
+      <w:pPr>
+        <w:rPr>
+          <w:rFonts w:cs="Arial"/>
+        </w:rPr>
+      </w:pPr>
+      <w:r>
+        <w:rPr>
+          <w:rFonts w:cs="Arial"/>
+        </w:rPr>
+        <w:t>The code generating from the metaprogramming tool must have all the types forward declared in order to operate on them. Since it cannot forward declare a vanilla enum, it cannot support them. Some compilers do support forward declaring enums without an explicit type, but not all. Because the generated code strictly follows the C++ specification, it does not forward declare them and hence they are not supported.</w:t>
+      </w:r>
     </w:p>
     <w:p>
       <w:pPr>
@@ -27435,7 +26772,19 @@
         <w:rPr>
           <w:rFonts w:cs="Arial"/>
         </w:rPr>
-        <w:t>d stores data on them, but they</w:t>
+        <w:t xml:space="preserve">d stores </w:t>
+      </w:r>
+      <w:r>
+        <w:rPr>
+          <w:rFonts w:cs="Arial"/>
+        </w:rPr>
+        <w:t xml:space="preserve">some </w:t>
+      </w:r>
+      <w:r>
+        <w:rPr>
+          <w:rFonts w:cs="Arial"/>
+        </w:rPr>
+        <w:t>data on them, but they</w:t>
       </w:r>
       <w:r>
         <w:rPr>
@@ -27478,7 +26827,13 @@
           <w:rFonts w:cs="Arial"/>
           <w:i/>
         </w:rPr>
-        <w:t xml:space="preserve"> struct </w:t>
+        <w:t xml:space="preserve"> </w:t>
+      </w:r>
+      <w:r>
+        <w:rPr>
+          <w:rFonts w:cs="Arial"/>
+        </w:rPr>
+        <w:t xml:space="preserve">class </w:t>
       </w:r>
       <w:r>
         <w:rPr>
@@ -27489,7 +26844,6 @@
       <w:r>
         <w:rPr>
           <w:rFonts w:cs="Arial"/>
-          <w:i/>
         </w:rPr>
         <w:t>enum</w:t>
       </w:r>
@@ -27510,51 +26864,6 @@
           <w:rFonts w:cs="Arial"/>
         </w:rPr>
         <w:t>.</w:t>
-      </w:r>
-      <w:r>
-        <w:rPr>
-          <w:rFonts w:cs="Arial"/>
-        </w:rPr>
-        <w:t xml:space="preserve"> However, not that </w:t>
-      </w:r>
-      <w:r>
-        <w:rPr>
-          <w:rFonts w:cs="Arial"/>
-          <w:i/>
-        </w:rPr>
-        <w:t>struct</w:t>
-      </w:r>
-      <w:r>
-        <w:rPr>
-          <w:rFonts w:cs="Arial"/>
-        </w:rPr>
-        <w:t xml:space="preserve"> and </w:t>
-      </w:r>
-      <w:r>
-        <w:rPr>
-          <w:rFonts w:cs="Arial"/>
-          <w:i/>
-        </w:rPr>
-        <w:t>enum</w:t>
-      </w:r>
-      <w:r>
-        <w:rPr>
-          <w:rFonts w:cs="Arial"/>
-        </w:rPr>
-        <w:t xml:space="preserve"> introspection have both been added, </w:t>
-      </w:r>
-      <w:r>
-        <w:rPr>
-          <w:rFonts w:cs="Arial"/>
-          <w:i/>
-        </w:rPr>
-        <w:t>function</w:t>
-      </w:r>
-      <w:r>
-        <w:rPr>
-          <w:rFonts w:cs="Arial"/>
-        </w:rPr>
-        <w:t xml:space="preserve"> introspection will be the next thing that will be worked on.</w:t>
       </w:r>
     </w:p>
     <w:p>
@@ -27957,6 +27266,7 @@
         <w:rPr>
           <w:rFonts w:cs="Arial"/>
         </w:rPr>
+        <w:lastRenderedPageBreak/>
         <w:t>One of the simpler issues is having a clean interface to gain this introspected information. If the programmer has to go through a lot of difficult-</w:t>
       </w:r>
       <w:r>
@@ -33608,7 +32918,7 @@
           <w:rPr>
             <w:noProof/>
           </w:rPr>
-          <w:t>47</w:t>
+          <w:t>30</w:t>
         </w:r>
         <w:r>
           <w:rPr>
@@ -38644,151 +37954,6 @@
 </file>
 
 <file path=customXml/item1.xml><?xml version="1.0" encoding="utf-8"?>
-<p:properties xmlns:p="http://schemas.microsoft.com/office/2006/metadata/properties" xmlns:xsi="http://www.w3.org/2001/XMLSchema-instance" xmlns:pc="http://schemas.microsoft.com/office/infopath/2007/PartnerControls">
-  <documentManagement>
-    <LocLastLocAttemptVersionTypeLookup xmlns="4873beb7-5857-4685-be1f-d57550cc96cc" xsi:nil="true"/>
-    <MarketSpecific xmlns="4873beb7-5857-4685-be1f-d57550cc96cc">false</MarketSpecific>
-    <ApprovalStatus xmlns="4873beb7-5857-4685-be1f-d57550cc96cc">InProgress</ApprovalStatus>
-    <LocComments xmlns="4873beb7-5857-4685-be1f-d57550cc96cc" xsi:nil="true"/>
-    <DirectSourceMarket xmlns="4873beb7-5857-4685-be1f-d57550cc96cc" xsi:nil="true"/>
-    <LocPublishedLinkedAssetsLookup xmlns="4873beb7-5857-4685-be1f-d57550cc96cc" xsi:nil="true"/>
-    <ThumbnailAssetId xmlns="4873beb7-5857-4685-be1f-d57550cc96cc" xsi:nil="true"/>
-    <PrimaryImageGen xmlns="4873beb7-5857-4685-be1f-d57550cc96cc">true</PrimaryImageGen>
-    <LegacyData xmlns="4873beb7-5857-4685-be1f-d57550cc96cc" xsi:nil="true"/>
-    <LocNewPublishedVersionLookup xmlns="4873beb7-5857-4685-be1f-d57550cc96cc" xsi:nil="true"/>
-    <NumericId xmlns="4873beb7-5857-4685-be1f-d57550cc96cc">102787001</NumericId>
-    <TPFriendlyName xmlns="4873beb7-5857-4685-be1f-d57550cc96cc" xsi:nil="true"/>
-    <LocOverallPublishStatusLookup xmlns="4873beb7-5857-4685-be1f-d57550cc96cc" xsi:nil="true"/>
-    <LocRecommendedHandoff xmlns="4873beb7-5857-4685-be1f-d57550cc96cc" xsi:nil="true"/>
-    <BlockPublish xmlns="4873beb7-5857-4685-be1f-d57550cc96cc">false</BlockPublish>
-    <BusinessGroup xmlns="4873beb7-5857-4685-be1f-d57550cc96cc" xsi:nil="true"/>
-    <OpenTemplate xmlns="4873beb7-5857-4685-be1f-d57550cc96cc">true</OpenTemplate>
-    <SourceTitle xmlns="4873beb7-5857-4685-be1f-d57550cc96cc" xsi:nil="true"/>
-    <LocOverallLocStatusLookup xmlns="4873beb7-5857-4685-be1f-d57550cc96cc" xsi:nil="true"/>
-    <APEditor xmlns="4873beb7-5857-4685-be1f-d57550cc96cc">
-      <UserInfo>
-        <DisplayName/>
-        <AccountId xsi:nil="true"/>
-        <AccountType/>
-      </UserInfo>
-    </APEditor>
-    <UALocComments xmlns="4873beb7-5857-4685-be1f-d57550cc96cc" xsi:nil="true"/>
-    <IntlLangReviewDate xmlns="4873beb7-5857-4685-be1f-d57550cc96cc" xsi:nil="true"/>
-    <PublishStatusLookup xmlns="4873beb7-5857-4685-be1f-d57550cc96cc">
-      <Value>1343188</Value>
-    </PublishStatusLookup>
-    <ParentAssetId xmlns="4873beb7-5857-4685-be1f-d57550cc96cc" xsi:nil="true"/>
-    <FeatureTagsTaxHTField0 xmlns="4873beb7-5857-4685-be1f-d57550cc96cc">
-      <Terms xmlns="http://schemas.microsoft.com/office/infopath/2007/PartnerControls"/>
-    </FeatureTagsTaxHTField0>
-    <MachineTranslated xmlns="4873beb7-5857-4685-be1f-d57550cc96cc">false</MachineTranslated>
-    <Providers xmlns="4873beb7-5857-4685-be1f-d57550cc96cc" xsi:nil="true"/>
-    <OriginalSourceMarket xmlns="4873beb7-5857-4685-be1f-d57550cc96cc" xsi:nil="true"/>
-    <APDescription xmlns="4873beb7-5857-4685-be1f-d57550cc96cc" xsi:nil="true"/>
-    <ContentItem xmlns="4873beb7-5857-4685-be1f-d57550cc96cc" xsi:nil="true"/>
-    <ClipArtFilename xmlns="4873beb7-5857-4685-be1f-d57550cc96cc" xsi:nil="true"/>
-    <TPInstallLocation xmlns="4873beb7-5857-4685-be1f-d57550cc96cc" xsi:nil="true"/>
-    <TimesCloned xmlns="4873beb7-5857-4685-be1f-d57550cc96cc" xsi:nil="true"/>
-    <PublishTargets xmlns="4873beb7-5857-4685-be1f-d57550cc96cc">OfficeOnlineVNext</PublishTargets>
-    <AcquiredFrom xmlns="4873beb7-5857-4685-be1f-d57550cc96cc">Internal MS</AcquiredFrom>
-    <AssetStart xmlns="4873beb7-5857-4685-be1f-d57550cc96cc">2011-11-23T17:29:00+00:00</AssetStart>
-    <FriendlyTitle xmlns="4873beb7-5857-4685-be1f-d57550cc96cc" xsi:nil="true"/>
-    <Provider xmlns="4873beb7-5857-4685-be1f-d57550cc96cc" xsi:nil="true"/>
-    <LastHandOff xmlns="4873beb7-5857-4685-be1f-d57550cc96cc" xsi:nil="true"/>
-    <TPClientViewer xmlns="4873beb7-5857-4685-be1f-d57550cc96cc" xsi:nil="true"/>
-    <TemplateStatus xmlns="4873beb7-5857-4685-be1f-d57550cc96cc">Complete</TemplateStatus>
-    <Downloads xmlns="4873beb7-5857-4685-be1f-d57550cc96cc">0</Downloads>
-    <OOCacheId xmlns="4873beb7-5857-4685-be1f-d57550cc96cc" xsi:nil="true"/>
-    <IsDeleted xmlns="4873beb7-5857-4685-be1f-d57550cc96cc">false</IsDeleted>
-    <LocPublishedDependentAssetsLookup xmlns="4873beb7-5857-4685-be1f-d57550cc96cc" xsi:nil="true"/>
-    <AssetExpire xmlns="4873beb7-5857-4685-be1f-d57550cc96cc">2029-05-12T07:00:00+00:00</AssetExpire>
-    <CSXSubmissionMarket xmlns="4873beb7-5857-4685-be1f-d57550cc96cc" xsi:nil="true"/>
-    <DSATActionTaken xmlns="4873beb7-5857-4685-be1f-d57550cc96cc" xsi:nil="true"/>
-    <SubmitterId xmlns="4873beb7-5857-4685-be1f-d57550cc96cc" xsi:nil="true"/>
-    <EditorialTags xmlns="4873beb7-5857-4685-be1f-d57550cc96cc" xsi:nil="true"/>
-    <TPExecutable xmlns="4873beb7-5857-4685-be1f-d57550cc96cc" xsi:nil="true"/>
-    <CSXSubmissionDate xmlns="4873beb7-5857-4685-be1f-d57550cc96cc" xsi:nil="true"/>
-    <CSXUpdate xmlns="4873beb7-5857-4685-be1f-d57550cc96cc">false</CSXUpdate>
-    <AssetType xmlns="4873beb7-5857-4685-be1f-d57550cc96cc">TP</AssetType>
-    <ApprovalLog xmlns="4873beb7-5857-4685-be1f-d57550cc96cc" xsi:nil="true"/>
-    <BugNumber xmlns="4873beb7-5857-4685-be1f-d57550cc96cc" xsi:nil="true"/>
-    <OriginAsset xmlns="4873beb7-5857-4685-be1f-d57550cc96cc" xsi:nil="true"/>
-    <TPComponent xmlns="4873beb7-5857-4685-be1f-d57550cc96cc" xsi:nil="true"/>
-    <Milestone xmlns="4873beb7-5857-4685-be1f-d57550cc96cc" xsi:nil="true"/>
-    <RecommendationsModifier xmlns="4873beb7-5857-4685-be1f-d57550cc96cc" xsi:nil="true"/>
-    <AssetId xmlns="4873beb7-5857-4685-be1f-d57550cc96cc">TP102787001</AssetId>
-    <PolicheckWords xmlns="4873beb7-5857-4685-be1f-d57550cc96cc" xsi:nil="true"/>
-    <TPLaunchHelpLink xmlns="4873beb7-5857-4685-be1f-d57550cc96cc" xsi:nil="true"/>
-    <IntlLocPriority xmlns="4873beb7-5857-4685-be1f-d57550cc96cc" xsi:nil="true"/>
-    <TPApplication xmlns="4873beb7-5857-4685-be1f-d57550cc96cc" xsi:nil="true"/>
-    <IntlLangReviewer xmlns="4873beb7-5857-4685-be1f-d57550cc96cc" xsi:nil="true"/>
-    <HandoffToMSDN xmlns="4873beb7-5857-4685-be1f-d57550cc96cc" xsi:nil="true"/>
-    <PlannedPubDate xmlns="4873beb7-5857-4685-be1f-d57550cc96cc" xsi:nil="true"/>
-    <CrawlForDependencies xmlns="4873beb7-5857-4685-be1f-d57550cc96cc">false</CrawlForDependencies>
-    <LocLastLocAttemptVersionLookup xmlns="4873beb7-5857-4685-be1f-d57550cc96cc">693888</LocLastLocAttemptVersionLookup>
-    <LocProcessedForHandoffsLookup xmlns="4873beb7-5857-4685-be1f-d57550cc96cc" xsi:nil="true"/>
-    <TrustLevel xmlns="4873beb7-5857-4685-be1f-d57550cc96cc">1 Microsoft Managed Content</TrustLevel>
-    <CampaignTagsTaxHTField0 xmlns="4873beb7-5857-4685-be1f-d57550cc96cc">
-      <Terms xmlns="http://schemas.microsoft.com/office/infopath/2007/PartnerControls"/>
-    </CampaignTagsTaxHTField0>
-    <TPNamespace xmlns="4873beb7-5857-4685-be1f-d57550cc96cc" xsi:nil="true"/>
-    <LocOverallPreviewStatusLookup xmlns="4873beb7-5857-4685-be1f-d57550cc96cc" xsi:nil="true"/>
-    <TaxCatchAll xmlns="4873beb7-5857-4685-be1f-d57550cc96cc"/>
-    <IsSearchable xmlns="4873beb7-5857-4685-be1f-d57550cc96cc">false</IsSearchable>
-    <TemplateTemplateType xmlns="4873beb7-5857-4685-be1f-d57550cc96cc">Word Document Template</TemplateTemplateType>
-    <Markets xmlns="4873beb7-5857-4685-be1f-d57550cc96cc"/>
-    <IntlLangReview xmlns="4873beb7-5857-4685-be1f-d57550cc96cc" xsi:nil="true"/>
-    <UAProjectedTotalWords xmlns="4873beb7-5857-4685-be1f-d57550cc96cc" xsi:nil="true"/>
-    <OutputCachingOn xmlns="4873beb7-5857-4685-be1f-d57550cc96cc">false</OutputCachingOn>
-    <AverageRating xmlns="4873beb7-5857-4685-be1f-d57550cc96cc" xsi:nil="true"/>
-    <LocMarketGroupTiers2 xmlns="4873beb7-5857-4685-be1f-d57550cc96cc" xsi:nil="true"/>
-    <APAuthor xmlns="4873beb7-5857-4685-be1f-d57550cc96cc">
-      <UserInfo>
-        <DisplayName>REDMOND\v-namall</DisplayName>
-        <AccountId>978</AccountId>
-        <AccountType/>
-      </UserInfo>
-    </APAuthor>
-    <TPCommandLine xmlns="4873beb7-5857-4685-be1f-d57550cc96cc" xsi:nil="true"/>
-    <LocManualTestRequired xmlns="4873beb7-5857-4685-be1f-d57550cc96cc">false</LocManualTestRequired>
-    <TPAppVersion xmlns="4873beb7-5857-4685-be1f-d57550cc96cc" xsi:nil="true"/>
-    <EditorialStatus xmlns="4873beb7-5857-4685-be1f-d57550cc96cc">Complete</EditorialStatus>
-    <LocProcessedForMarketsLookup xmlns="4873beb7-5857-4685-be1f-d57550cc96cc" xsi:nil="true"/>
-    <LastModifiedDateTime xmlns="4873beb7-5857-4685-be1f-d57550cc96cc" xsi:nil="true"/>
-    <TPLaunchHelpLinkType xmlns="4873beb7-5857-4685-be1f-d57550cc96cc">Template</TPLaunchHelpLinkType>
-    <ScenarioTagsTaxHTField0 xmlns="4873beb7-5857-4685-be1f-d57550cc96cc">
-      <Terms xmlns="http://schemas.microsoft.com/office/infopath/2007/PartnerControls"/>
-    </ScenarioTagsTaxHTField0>
-    <OriginalRelease xmlns="4873beb7-5857-4685-be1f-d57550cc96cc">14</OriginalRelease>
-    <LocalizationTagsTaxHTField0 xmlns="4873beb7-5857-4685-be1f-d57550cc96cc">
-      <Terms xmlns="http://schemas.microsoft.com/office/infopath/2007/PartnerControls"/>
-    </LocalizationTagsTaxHTField0>
-    <Manager xmlns="4873beb7-5857-4685-be1f-d57550cc96cc" xsi:nil="true"/>
-    <UALocRecommendation xmlns="4873beb7-5857-4685-be1f-d57550cc96cc">Localize</UALocRecommendation>
-    <LocOverallHandbackStatusLookup xmlns="4873beb7-5857-4685-be1f-d57550cc96cc" xsi:nil="true"/>
-    <ArtSampleDocs xmlns="4873beb7-5857-4685-be1f-d57550cc96cc" xsi:nil="true"/>
-    <UACurrentWords xmlns="4873beb7-5857-4685-be1f-d57550cc96cc" xsi:nil="true"/>
-    <ShowIn xmlns="4873beb7-5857-4685-be1f-d57550cc96cc">Show everywhere</ShowIn>
-    <CSXHash xmlns="4873beb7-5857-4685-be1f-d57550cc96cc" xsi:nil="true"/>
-    <VoteCount xmlns="4873beb7-5857-4685-be1f-d57550cc96cc" xsi:nil="true"/>
-    <InternalTagsTaxHTField0 xmlns="4873beb7-5857-4685-be1f-d57550cc96cc">
-      <Terms xmlns="http://schemas.microsoft.com/office/infopath/2007/PartnerControls"/>
-    </InternalTagsTaxHTField0>
-    <UANotes xmlns="4873beb7-5857-4685-be1f-d57550cc96cc" xsi:nil="true"/>
-  </documentManagement>
-</p:properties>
-</file>
-
-<file path=customXml/item2.xml><?xml version="1.0" encoding="utf-8"?>
-<?mso-contentType ?>
-<FormTemplates xmlns="http://schemas.microsoft.com/sharepoint/v3/contenttype/forms">
-  <Display>DocumentLibraryForm</Display>
-  <Edit>AssetEditForm</Edit>
-  <New>DocumentLibraryForm</New>
-</FormTemplates>
-</file>
-
-<file path=customXml/item3.xml><?xml version="1.0" encoding="utf-8"?>
 <ct:contentTypeSchema xmlns:ct="http://schemas.microsoft.com/office/2006/metadata/contentType" xmlns:ma="http://schemas.microsoft.com/office/2006/metadata/properties/metaAttributes" ct:_="" ma:_="" ma:contentTypeName="TemplateFile" ma:contentTypeID="0x0101006EDDDB5EE6D98C44930B742096920B300400F5B6D36B3EF94B4E9A635CDF2A18F5B8" ma:contentTypeVersion="72" ma:contentTypeDescription="Create a new document." ma:contentTypeScope="" ma:versionID="a23e56308344d904b51738559c3d67c9">
   <xsd:schema xmlns:xsd="http://www.w3.org/2001/XMLSchema" xmlns:xs="http://www.w3.org/2001/XMLSchema" xmlns:p="http://schemas.microsoft.com/office/2006/metadata/properties" xmlns:ns2="4873beb7-5857-4685-be1f-d57550cc96cc" targetNamespace="http://schemas.microsoft.com/office/2006/metadata/properties" ma:root="true" ma:fieldsID="cd0908cc4600e77bf5da051303e00c8d" ns2:_="">
     <xsd:import namespace="4873beb7-5857-4685-be1f-d57550cc96cc"/>
@@ -39828,29 +38993,156 @@
 </ct:contentTypeSchema>
 </file>
 
+<file path=customXml/item2.xml><?xml version="1.0" encoding="utf-8"?>
+<?mso-contentType ?>
+<FormTemplates xmlns="http://schemas.microsoft.com/sharepoint/v3/contenttype/forms">
+  <Display>DocumentLibraryForm</Display>
+  <Edit>AssetEditForm</Edit>
+  <New>DocumentLibraryForm</New>
+</FormTemplates>
+</file>
+
+<file path=customXml/item3.xml><?xml version="1.0" encoding="utf-8"?>
+<p:properties xmlns:p="http://schemas.microsoft.com/office/2006/metadata/properties" xmlns:xsi="http://www.w3.org/2001/XMLSchema-instance" xmlns:pc="http://schemas.microsoft.com/office/infopath/2007/PartnerControls">
+  <documentManagement>
+    <LocLastLocAttemptVersionTypeLookup xmlns="4873beb7-5857-4685-be1f-d57550cc96cc" xsi:nil="true"/>
+    <MarketSpecific xmlns="4873beb7-5857-4685-be1f-d57550cc96cc">false</MarketSpecific>
+    <ApprovalStatus xmlns="4873beb7-5857-4685-be1f-d57550cc96cc">InProgress</ApprovalStatus>
+    <LocComments xmlns="4873beb7-5857-4685-be1f-d57550cc96cc" xsi:nil="true"/>
+    <DirectSourceMarket xmlns="4873beb7-5857-4685-be1f-d57550cc96cc" xsi:nil="true"/>
+    <LocPublishedLinkedAssetsLookup xmlns="4873beb7-5857-4685-be1f-d57550cc96cc" xsi:nil="true"/>
+    <ThumbnailAssetId xmlns="4873beb7-5857-4685-be1f-d57550cc96cc" xsi:nil="true"/>
+    <PrimaryImageGen xmlns="4873beb7-5857-4685-be1f-d57550cc96cc">true</PrimaryImageGen>
+    <LegacyData xmlns="4873beb7-5857-4685-be1f-d57550cc96cc" xsi:nil="true"/>
+    <LocNewPublishedVersionLookup xmlns="4873beb7-5857-4685-be1f-d57550cc96cc" xsi:nil="true"/>
+    <NumericId xmlns="4873beb7-5857-4685-be1f-d57550cc96cc">102787001</NumericId>
+    <TPFriendlyName xmlns="4873beb7-5857-4685-be1f-d57550cc96cc" xsi:nil="true"/>
+    <LocOverallPublishStatusLookup xmlns="4873beb7-5857-4685-be1f-d57550cc96cc" xsi:nil="true"/>
+    <LocRecommendedHandoff xmlns="4873beb7-5857-4685-be1f-d57550cc96cc" xsi:nil="true"/>
+    <BlockPublish xmlns="4873beb7-5857-4685-be1f-d57550cc96cc">false</BlockPublish>
+    <BusinessGroup xmlns="4873beb7-5857-4685-be1f-d57550cc96cc" xsi:nil="true"/>
+    <OpenTemplate xmlns="4873beb7-5857-4685-be1f-d57550cc96cc">true</OpenTemplate>
+    <SourceTitle xmlns="4873beb7-5857-4685-be1f-d57550cc96cc" xsi:nil="true"/>
+    <LocOverallLocStatusLookup xmlns="4873beb7-5857-4685-be1f-d57550cc96cc" xsi:nil="true"/>
+    <APEditor xmlns="4873beb7-5857-4685-be1f-d57550cc96cc">
+      <UserInfo>
+        <DisplayName/>
+        <AccountId xsi:nil="true"/>
+        <AccountType/>
+      </UserInfo>
+    </APEditor>
+    <UALocComments xmlns="4873beb7-5857-4685-be1f-d57550cc96cc" xsi:nil="true"/>
+    <IntlLangReviewDate xmlns="4873beb7-5857-4685-be1f-d57550cc96cc" xsi:nil="true"/>
+    <PublishStatusLookup xmlns="4873beb7-5857-4685-be1f-d57550cc96cc">
+      <Value>1343188</Value>
+    </PublishStatusLookup>
+    <ParentAssetId xmlns="4873beb7-5857-4685-be1f-d57550cc96cc" xsi:nil="true"/>
+    <FeatureTagsTaxHTField0 xmlns="4873beb7-5857-4685-be1f-d57550cc96cc">
+      <Terms xmlns="http://schemas.microsoft.com/office/infopath/2007/PartnerControls"/>
+    </FeatureTagsTaxHTField0>
+    <MachineTranslated xmlns="4873beb7-5857-4685-be1f-d57550cc96cc">false</MachineTranslated>
+    <Providers xmlns="4873beb7-5857-4685-be1f-d57550cc96cc" xsi:nil="true"/>
+    <OriginalSourceMarket xmlns="4873beb7-5857-4685-be1f-d57550cc96cc" xsi:nil="true"/>
+    <APDescription xmlns="4873beb7-5857-4685-be1f-d57550cc96cc" xsi:nil="true"/>
+    <ContentItem xmlns="4873beb7-5857-4685-be1f-d57550cc96cc" xsi:nil="true"/>
+    <ClipArtFilename xmlns="4873beb7-5857-4685-be1f-d57550cc96cc" xsi:nil="true"/>
+    <TPInstallLocation xmlns="4873beb7-5857-4685-be1f-d57550cc96cc" xsi:nil="true"/>
+    <TimesCloned xmlns="4873beb7-5857-4685-be1f-d57550cc96cc" xsi:nil="true"/>
+    <PublishTargets xmlns="4873beb7-5857-4685-be1f-d57550cc96cc">OfficeOnlineVNext</PublishTargets>
+    <AcquiredFrom xmlns="4873beb7-5857-4685-be1f-d57550cc96cc">Internal MS</AcquiredFrom>
+    <AssetStart xmlns="4873beb7-5857-4685-be1f-d57550cc96cc">2011-11-23T17:29:00+00:00</AssetStart>
+    <FriendlyTitle xmlns="4873beb7-5857-4685-be1f-d57550cc96cc" xsi:nil="true"/>
+    <Provider xmlns="4873beb7-5857-4685-be1f-d57550cc96cc" xsi:nil="true"/>
+    <LastHandOff xmlns="4873beb7-5857-4685-be1f-d57550cc96cc" xsi:nil="true"/>
+    <TPClientViewer xmlns="4873beb7-5857-4685-be1f-d57550cc96cc" xsi:nil="true"/>
+    <TemplateStatus xmlns="4873beb7-5857-4685-be1f-d57550cc96cc">Complete</TemplateStatus>
+    <Downloads xmlns="4873beb7-5857-4685-be1f-d57550cc96cc">0</Downloads>
+    <OOCacheId xmlns="4873beb7-5857-4685-be1f-d57550cc96cc" xsi:nil="true"/>
+    <IsDeleted xmlns="4873beb7-5857-4685-be1f-d57550cc96cc">false</IsDeleted>
+    <LocPublishedDependentAssetsLookup xmlns="4873beb7-5857-4685-be1f-d57550cc96cc" xsi:nil="true"/>
+    <AssetExpire xmlns="4873beb7-5857-4685-be1f-d57550cc96cc">2029-05-12T07:00:00+00:00</AssetExpire>
+    <CSXSubmissionMarket xmlns="4873beb7-5857-4685-be1f-d57550cc96cc" xsi:nil="true"/>
+    <DSATActionTaken xmlns="4873beb7-5857-4685-be1f-d57550cc96cc" xsi:nil="true"/>
+    <SubmitterId xmlns="4873beb7-5857-4685-be1f-d57550cc96cc" xsi:nil="true"/>
+    <EditorialTags xmlns="4873beb7-5857-4685-be1f-d57550cc96cc" xsi:nil="true"/>
+    <TPExecutable xmlns="4873beb7-5857-4685-be1f-d57550cc96cc" xsi:nil="true"/>
+    <CSXSubmissionDate xmlns="4873beb7-5857-4685-be1f-d57550cc96cc" xsi:nil="true"/>
+    <CSXUpdate xmlns="4873beb7-5857-4685-be1f-d57550cc96cc">false</CSXUpdate>
+    <AssetType xmlns="4873beb7-5857-4685-be1f-d57550cc96cc">TP</AssetType>
+    <ApprovalLog xmlns="4873beb7-5857-4685-be1f-d57550cc96cc" xsi:nil="true"/>
+    <BugNumber xmlns="4873beb7-5857-4685-be1f-d57550cc96cc" xsi:nil="true"/>
+    <OriginAsset xmlns="4873beb7-5857-4685-be1f-d57550cc96cc" xsi:nil="true"/>
+    <TPComponent xmlns="4873beb7-5857-4685-be1f-d57550cc96cc" xsi:nil="true"/>
+    <Milestone xmlns="4873beb7-5857-4685-be1f-d57550cc96cc" xsi:nil="true"/>
+    <RecommendationsModifier xmlns="4873beb7-5857-4685-be1f-d57550cc96cc" xsi:nil="true"/>
+    <AssetId xmlns="4873beb7-5857-4685-be1f-d57550cc96cc">TP102787001</AssetId>
+    <PolicheckWords xmlns="4873beb7-5857-4685-be1f-d57550cc96cc" xsi:nil="true"/>
+    <TPLaunchHelpLink xmlns="4873beb7-5857-4685-be1f-d57550cc96cc" xsi:nil="true"/>
+    <IntlLocPriority xmlns="4873beb7-5857-4685-be1f-d57550cc96cc" xsi:nil="true"/>
+    <TPApplication xmlns="4873beb7-5857-4685-be1f-d57550cc96cc" xsi:nil="true"/>
+    <IntlLangReviewer xmlns="4873beb7-5857-4685-be1f-d57550cc96cc" xsi:nil="true"/>
+    <HandoffToMSDN xmlns="4873beb7-5857-4685-be1f-d57550cc96cc" xsi:nil="true"/>
+    <PlannedPubDate xmlns="4873beb7-5857-4685-be1f-d57550cc96cc" xsi:nil="true"/>
+    <CrawlForDependencies xmlns="4873beb7-5857-4685-be1f-d57550cc96cc">false</CrawlForDependencies>
+    <LocLastLocAttemptVersionLookup xmlns="4873beb7-5857-4685-be1f-d57550cc96cc">693888</LocLastLocAttemptVersionLookup>
+    <LocProcessedForHandoffsLookup xmlns="4873beb7-5857-4685-be1f-d57550cc96cc" xsi:nil="true"/>
+    <TrustLevel xmlns="4873beb7-5857-4685-be1f-d57550cc96cc">1 Microsoft Managed Content</TrustLevel>
+    <CampaignTagsTaxHTField0 xmlns="4873beb7-5857-4685-be1f-d57550cc96cc">
+      <Terms xmlns="http://schemas.microsoft.com/office/infopath/2007/PartnerControls"/>
+    </CampaignTagsTaxHTField0>
+    <TPNamespace xmlns="4873beb7-5857-4685-be1f-d57550cc96cc" xsi:nil="true"/>
+    <LocOverallPreviewStatusLookup xmlns="4873beb7-5857-4685-be1f-d57550cc96cc" xsi:nil="true"/>
+    <TaxCatchAll xmlns="4873beb7-5857-4685-be1f-d57550cc96cc"/>
+    <IsSearchable xmlns="4873beb7-5857-4685-be1f-d57550cc96cc">false</IsSearchable>
+    <TemplateTemplateType xmlns="4873beb7-5857-4685-be1f-d57550cc96cc">Word Document Template</TemplateTemplateType>
+    <Markets xmlns="4873beb7-5857-4685-be1f-d57550cc96cc"/>
+    <IntlLangReview xmlns="4873beb7-5857-4685-be1f-d57550cc96cc" xsi:nil="true"/>
+    <UAProjectedTotalWords xmlns="4873beb7-5857-4685-be1f-d57550cc96cc" xsi:nil="true"/>
+    <OutputCachingOn xmlns="4873beb7-5857-4685-be1f-d57550cc96cc">false</OutputCachingOn>
+    <AverageRating xmlns="4873beb7-5857-4685-be1f-d57550cc96cc" xsi:nil="true"/>
+    <LocMarketGroupTiers2 xmlns="4873beb7-5857-4685-be1f-d57550cc96cc" xsi:nil="true"/>
+    <APAuthor xmlns="4873beb7-5857-4685-be1f-d57550cc96cc">
+      <UserInfo>
+        <DisplayName>REDMOND\v-namall</DisplayName>
+        <AccountId>978</AccountId>
+        <AccountType/>
+      </UserInfo>
+    </APAuthor>
+    <TPCommandLine xmlns="4873beb7-5857-4685-be1f-d57550cc96cc" xsi:nil="true"/>
+    <LocManualTestRequired xmlns="4873beb7-5857-4685-be1f-d57550cc96cc">false</LocManualTestRequired>
+    <TPAppVersion xmlns="4873beb7-5857-4685-be1f-d57550cc96cc" xsi:nil="true"/>
+    <EditorialStatus xmlns="4873beb7-5857-4685-be1f-d57550cc96cc">Complete</EditorialStatus>
+    <LocProcessedForMarketsLookup xmlns="4873beb7-5857-4685-be1f-d57550cc96cc" xsi:nil="true"/>
+    <LastModifiedDateTime xmlns="4873beb7-5857-4685-be1f-d57550cc96cc" xsi:nil="true"/>
+    <TPLaunchHelpLinkType xmlns="4873beb7-5857-4685-be1f-d57550cc96cc">Template</TPLaunchHelpLinkType>
+    <ScenarioTagsTaxHTField0 xmlns="4873beb7-5857-4685-be1f-d57550cc96cc">
+      <Terms xmlns="http://schemas.microsoft.com/office/infopath/2007/PartnerControls"/>
+    </ScenarioTagsTaxHTField0>
+    <OriginalRelease xmlns="4873beb7-5857-4685-be1f-d57550cc96cc">14</OriginalRelease>
+    <LocalizationTagsTaxHTField0 xmlns="4873beb7-5857-4685-be1f-d57550cc96cc">
+      <Terms xmlns="http://schemas.microsoft.com/office/infopath/2007/PartnerControls"/>
+    </LocalizationTagsTaxHTField0>
+    <Manager xmlns="4873beb7-5857-4685-be1f-d57550cc96cc" xsi:nil="true"/>
+    <UALocRecommendation xmlns="4873beb7-5857-4685-be1f-d57550cc96cc">Localize</UALocRecommendation>
+    <LocOverallHandbackStatusLookup xmlns="4873beb7-5857-4685-be1f-d57550cc96cc" xsi:nil="true"/>
+    <ArtSampleDocs xmlns="4873beb7-5857-4685-be1f-d57550cc96cc" xsi:nil="true"/>
+    <UACurrentWords xmlns="4873beb7-5857-4685-be1f-d57550cc96cc" xsi:nil="true"/>
+    <ShowIn xmlns="4873beb7-5857-4685-be1f-d57550cc96cc">Show everywhere</ShowIn>
+    <CSXHash xmlns="4873beb7-5857-4685-be1f-d57550cc96cc" xsi:nil="true"/>
+    <VoteCount xmlns="4873beb7-5857-4685-be1f-d57550cc96cc" xsi:nil="true"/>
+    <InternalTagsTaxHTField0 xmlns="4873beb7-5857-4685-be1f-d57550cc96cc">
+      <Terms xmlns="http://schemas.microsoft.com/office/infopath/2007/PartnerControls"/>
+    </InternalTagsTaxHTField0>
+    <UANotes xmlns="4873beb7-5857-4685-be1f-d57550cc96cc" xsi:nil="true"/>
+  </documentManagement>
+</p:properties>
+</file>
+
 <file path=customXml/item4.xml><?xml version="1.0" encoding="utf-8"?>
 <b:Sources xmlns:b="http://schemas.openxmlformats.org/officeDocument/2006/bibliography" xmlns="http://schemas.openxmlformats.org/officeDocument/2006/bibliography" SelectedStyle="\apasixtheditionofficeonline.xsl" StyleName="APA" Version="6"/>
 </file>
 
 <file path=customXml/itemProps1.xml><?xml version="1.0" encoding="utf-8"?>
-<ds:datastoreItem xmlns:ds="http://schemas.openxmlformats.org/officeDocument/2006/customXml" ds:itemID="{7FBDB1CC-CEFB-4E46-8174-1F0AA0D30B24}">
-  <ds:schemaRefs>
-    <ds:schemaRef ds:uri="http://schemas.microsoft.com/office/2006/metadata/properties"/>
-    <ds:schemaRef ds:uri="http://schemas.microsoft.com/office/infopath/2007/PartnerControls"/>
-    <ds:schemaRef ds:uri="4873beb7-5857-4685-be1f-d57550cc96cc"/>
-  </ds:schemaRefs>
-</ds:datastoreItem>
-</file>
-
-<file path=customXml/itemProps2.xml><?xml version="1.0" encoding="utf-8"?>
-<ds:datastoreItem xmlns:ds="http://schemas.openxmlformats.org/officeDocument/2006/customXml" ds:itemID="{C01C3C56-10DB-49F7-B061-44D8728D078A}">
-  <ds:schemaRefs>
-    <ds:schemaRef ds:uri="http://schemas.microsoft.com/sharepoint/v3/contenttype/forms"/>
-  </ds:schemaRefs>
-</ds:datastoreItem>
-</file>
-
-<file path=customXml/itemProps3.xml><?xml version="1.0" encoding="utf-8"?>
 <ds:datastoreItem xmlns:ds="http://schemas.openxmlformats.org/officeDocument/2006/customXml" ds:itemID="{4B3A7E92-E05A-4924-9E8A-9F6659E5855B}">
   <ds:schemaRefs>
     <ds:schemaRef ds:uri="http://schemas.microsoft.com/office/2006/metadata/contentType"/>
@@ -39868,8 +39160,26 @@
 </ds:datastoreItem>
 </file>
 
+<file path=customXml/itemProps2.xml><?xml version="1.0" encoding="utf-8"?>
+<ds:datastoreItem xmlns:ds="http://schemas.openxmlformats.org/officeDocument/2006/customXml" ds:itemID="{C01C3C56-10DB-49F7-B061-44D8728D078A}">
+  <ds:schemaRefs>
+    <ds:schemaRef ds:uri="http://schemas.microsoft.com/sharepoint/v3/contenttype/forms"/>
+  </ds:schemaRefs>
+</ds:datastoreItem>
+</file>
+
+<file path=customXml/itemProps3.xml><?xml version="1.0" encoding="utf-8"?>
+<ds:datastoreItem xmlns:ds="http://schemas.openxmlformats.org/officeDocument/2006/customXml" ds:itemID="{7FBDB1CC-CEFB-4E46-8174-1F0AA0D30B24}">
+  <ds:schemaRefs>
+    <ds:schemaRef ds:uri="http://schemas.microsoft.com/office/2006/metadata/properties"/>
+    <ds:schemaRef ds:uri="http://schemas.microsoft.com/office/infopath/2007/PartnerControls"/>
+    <ds:schemaRef ds:uri="4873beb7-5857-4685-be1f-d57550cc96cc"/>
+  </ds:schemaRefs>
+</ds:datastoreItem>
+</file>
+
 <file path=customXml/itemProps4.xml><?xml version="1.0" encoding="utf-8"?>
-<ds:datastoreItem xmlns:ds="http://schemas.openxmlformats.org/officeDocument/2006/customXml" ds:itemID="{91E33530-66E2-4E67-B68E-3D817DF82191}">
+<ds:datastoreItem xmlns:ds="http://schemas.openxmlformats.org/officeDocument/2006/customXml" ds:itemID="{68ECAC65-1BC9-4018-8CCB-CA553DAF8DCE}">
   <ds:schemaRefs>
     <ds:schemaRef ds:uri="http://schemas.openxmlformats.org/officeDocument/2006/bibliography"/>
   </ds:schemaRefs>

</xml_diff>